<commit_message>
#19 #20 Design des différents jeux et menu
</commit_message>
<xml_diff>
--- a/documentation/Retrospective.docx
+++ b/documentation/Retrospective.docx
@@ -50,7 +50,18 @@
           <w:sz w:val="36"/>
           <w:szCs w:val="36"/>
         </w:rPr>
-        <w:t>Retrospective des sprints du projet</w:t>
+        <w:t>Rétrospective</w:t>
+      </w:r>
+      <w:r>
+        <w:rPr>
+          <w:rFonts w:ascii="Arial" w:hAnsi="Arial" w:cs="Arial"/>
+          <w:b/>
+          <w:bCs/>
+          <w:color w:val="5B9BD5" w:themeColor="accent5"/>
+          <w:sz w:val="36"/>
+          <w:szCs w:val="36"/>
+        </w:rPr>
+        <w:t xml:space="preserve"> des sprints du projet</w:t>
       </w:r>
     </w:p>
     <w:p/>
@@ -135,7 +146,23 @@
           <w:sz w:val="24"/>
           <w:szCs w:val="24"/>
         </w:rPr>
-        <w:t xml:space="preserve">Dans ce premier sprint, nous avons réusi à implémenter un premier jeu appelé </w:t>
+        <w:t xml:space="preserve">Dans ce premier sprint, nous avons </w:t>
+      </w:r>
+      <w:r>
+        <w:rPr>
+          <w:rFonts w:ascii="Arial" w:hAnsi="Arial" w:cs="Arial"/>
+          <w:sz w:val="24"/>
+          <w:szCs w:val="24"/>
+        </w:rPr>
+        <w:t>réussi</w:t>
+      </w:r>
+      <w:r>
+        <w:rPr>
+          <w:rFonts w:ascii="Arial" w:hAnsi="Arial" w:cs="Arial"/>
+          <w:sz w:val="24"/>
+          <w:szCs w:val="24"/>
+        </w:rPr>
+        <w:t xml:space="preserve"> à implémenter un premier jeu appelé </w:t>
       </w:r>
       <w:r>
         <w:rPr>
@@ -145,6 +172,7 @@
         </w:rPr>
         <w:t>« </w:t>
       </w:r>
+      <w:proofErr w:type="spellStart"/>
       <w:r>
         <w:rPr>
           <w:rFonts w:ascii="Arial" w:hAnsi="Arial" w:cs="Arial"/>
@@ -153,6 +181,7 @@
         </w:rPr>
         <w:t>FlagGuesser</w:t>
       </w:r>
+      <w:proofErr w:type="spellEnd"/>
       <w:r>
         <w:rPr>
           <w:rFonts w:ascii="Arial" w:hAnsi="Arial" w:cs="Arial"/>
@@ -167,15 +196,57 @@
           <w:sz w:val="24"/>
           <w:szCs w:val="24"/>
         </w:rPr>
-        <w:t xml:space="preserve"> qui consiste à choisir parmis 4 réponses, le pays qui correspond au drapeau affiché.</w:t>
-      </w:r>
-      <w:r>
-        <w:rPr>
-          <w:rFonts w:ascii="Arial" w:hAnsi="Arial" w:cs="Arial"/>
-          <w:sz w:val="24"/>
-          <w:szCs w:val="24"/>
-        </w:rPr>
-        <w:t xml:space="preserve"> De plus, nous avons essayé une premiere tentative de création d’un menu</w:t>
+        <w:t xml:space="preserve"> qui consiste à choisir </w:t>
+      </w:r>
+      <w:r>
+        <w:rPr>
+          <w:rFonts w:ascii="Arial" w:hAnsi="Arial" w:cs="Arial"/>
+          <w:sz w:val="24"/>
+          <w:szCs w:val="24"/>
+        </w:rPr>
+        <w:t>parmi</w:t>
+      </w:r>
+      <w:r>
+        <w:rPr>
+          <w:rFonts w:ascii="Arial" w:hAnsi="Arial" w:cs="Arial"/>
+          <w:sz w:val="24"/>
+          <w:szCs w:val="24"/>
+        </w:rPr>
+        <w:t xml:space="preserve"> 4 réponses, le pays qui correspond au drapeau affiché.</w:t>
+      </w:r>
+      <w:r>
+        <w:rPr>
+          <w:rFonts w:ascii="Arial" w:hAnsi="Arial" w:cs="Arial"/>
+          <w:sz w:val="24"/>
+          <w:szCs w:val="24"/>
+        </w:rPr>
+        <w:t xml:space="preserve"> De plus, nous avons essayé une </w:t>
+      </w:r>
+      <w:r>
+        <w:rPr>
+          <w:rFonts w:ascii="Arial" w:hAnsi="Arial" w:cs="Arial"/>
+          <w:sz w:val="24"/>
+          <w:szCs w:val="24"/>
+        </w:rPr>
+        <w:t>prem</w:t>
+      </w:r>
+      <w:bookmarkStart w:id="0" w:name="_GoBack"/>
+      <w:bookmarkEnd w:id="0"/>
+      <w:r>
+        <w:rPr>
+          <w:rFonts w:ascii="Arial" w:hAnsi="Arial" w:cs="Arial"/>
+          <w:sz w:val="24"/>
+          <w:szCs w:val="24"/>
+        </w:rPr>
+        <w:t>ière</w:t>
+      </w:r>
+      <w:r>
+        <w:rPr>
+          <w:rFonts w:ascii="Arial" w:hAnsi="Arial" w:cs="Arial"/>
+          <w:sz w:val="24"/>
+          <w:szCs w:val="24"/>
+        </w:rPr>
+        <w:t xml:space="preserve"> tentative de création d’un menu</w:t>
       </w:r>
       <w:r>
         <w:rPr>
@@ -208,7 +279,23 @@
           <w:szCs w:val="24"/>
         </w:rPr>
         <w:br/>
-        <w:t>Pour cela nous avons implémenté les fonctionnalitées suivantes :</w:t>
+        <w:t xml:space="preserve">Pour cela nous avons implémenté les </w:t>
+      </w:r>
+      <w:r>
+        <w:rPr>
+          <w:rFonts w:ascii="Arial" w:hAnsi="Arial" w:cs="Arial"/>
+          <w:sz w:val="24"/>
+          <w:szCs w:val="24"/>
+        </w:rPr>
+        <w:t>fonctionnalités</w:t>
+      </w:r>
+      <w:r>
+        <w:rPr>
+          <w:rFonts w:ascii="Arial" w:hAnsi="Arial" w:cs="Arial"/>
+          <w:sz w:val="24"/>
+          <w:szCs w:val="24"/>
+        </w:rPr>
+        <w:t xml:space="preserve"> suivantes :</w:t>
       </w:r>
     </w:p>
     <w:p>
@@ -432,7 +519,23 @@
           <w:sz w:val="24"/>
           <w:szCs w:val="24"/>
         </w:rPr>
-        <w:t>Afficher un bouton jouer pour acceder au jeu</w:t>
+        <w:t xml:space="preserve">Afficher un bouton jouer pour </w:t>
+      </w:r>
+      <w:r>
+        <w:rPr>
+          <w:rFonts w:ascii="Arial" w:hAnsi="Arial" w:cs="Arial"/>
+          <w:sz w:val="24"/>
+          <w:szCs w:val="24"/>
+        </w:rPr>
+        <w:t>accéder</w:t>
+      </w:r>
+      <w:r>
+        <w:rPr>
+          <w:rFonts w:ascii="Arial" w:hAnsi="Arial" w:cs="Arial"/>
+          <w:sz w:val="24"/>
+          <w:szCs w:val="24"/>
+        </w:rPr>
+        <w:t xml:space="preserve"> au jeu</w:t>
       </w:r>
     </w:p>
     <w:p>
@@ -530,7 +633,23 @@
           <w:sz w:val="24"/>
           <w:szCs w:val="24"/>
         </w:rPr>
-        <w:t xml:space="preserve"> et avons réussi à plus ou moins respecter ses regles.</w:t>
+        <w:t xml:space="preserve"> et avons réussi à plus ou moins respecter ses </w:t>
+      </w:r>
+      <w:r>
+        <w:rPr>
+          <w:rFonts w:ascii="Arial" w:hAnsi="Arial" w:cs="Arial"/>
+          <w:sz w:val="24"/>
+          <w:szCs w:val="24"/>
+        </w:rPr>
+        <w:t>règles</w:t>
+      </w:r>
+      <w:r>
+        <w:rPr>
+          <w:rFonts w:ascii="Arial" w:hAnsi="Arial" w:cs="Arial"/>
+          <w:sz w:val="24"/>
+          <w:szCs w:val="24"/>
+        </w:rPr>
+        <w:t>.</w:t>
       </w:r>
       <w:r>
         <w:rPr>
@@ -555,16 +674,54 @@
           <w:sz w:val="24"/>
           <w:szCs w:val="24"/>
         </w:rPr>
-        <w:t>effectuer un sprint planning dans de bonnes conditions, c’est-à-dire, réfléchir sur la mise en place de notre product backlog</w:t>
-      </w:r>
-      <w:r>
-        <w:rPr>
-          <w:rFonts w:ascii="Arial" w:hAnsi="Arial" w:cs="Arial"/>
-          <w:sz w:val="24"/>
-          <w:szCs w:val="24"/>
-        </w:rPr>
-        <w:t>, notre sprint backlog</w:t>
-      </w:r>
+        <w:t xml:space="preserve">effectuer un sprint planning dans de bonnes conditions, c’est-à-dire, réfléchir sur la mise en place de notre </w:t>
+      </w:r>
+      <w:proofErr w:type="spellStart"/>
+      <w:r>
+        <w:rPr>
+          <w:rFonts w:ascii="Arial" w:hAnsi="Arial" w:cs="Arial"/>
+          <w:sz w:val="24"/>
+          <w:szCs w:val="24"/>
+        </w:rPr>
+        <w:t>product</w:t>
+      </w:r>
+      <w:proofErr w:type="spellEnd"/>
+      <w:r>
+        <w:rPr>
+          <w:rFonts w:ascii="Arial" w:hAnsi="Arial" w:cs="Arial"/>
+          <w:sz w:val="24"/>
+          <w:szCs w:val="24"/>
+        </w:rPr>
+        <w:t xml:space="preserve"> </w:t>
+      </w:r>
+      <w:proofErr w:type="spellStart"/>
+      <w:r>
+        <w:rPr>
+          <w:rFonts w:ascii="Arial" w:hAnsi="Arial" w:cs="Arial"/>
+          <w:sz w:val="24"/>
+          <w:szCs w:val="24"/>
+        </w:rPr>
+        <w:t>backlog</w:t>
+      </w:r>
+      <w:proofErr w:type="spellEnd"/>
+      <w:r>
+        <w:rPr>
+          <w:rFonts w:ascii="Arial" w:hAnsi="Arial" w:cs="Arial"/>
+          <w:sz w:val="24"/>
+          <w:szCs w:val="24"/>
+        </w:rPr>
+        <w:t xml:space="preserve">, notre sprint </w:t>
+      </w:r>
+      <w:proofErr w:type="spellStart"/>
+      <w:r>
+        <w:rPr>
+          <w:rFonts w:ascii="Arial" w:hAnsi="Arial" w:cs="Arial"/>
+          <w:sz w:val="24"/>
+          <w:szCs w:val="24"/>
+        </w:rPr>
+        <w:t>backlog</w:t>
+      </w:r>
+      <w:proofErr w:type="spellEnd"/>
       <w:r>
         <w:rPr>
           <w:rFonts w:ascii="Arial" w:hAnsi="Arial" w:cs="Arial"/>
@@ -604,7 +761,25 @@
           <w:sz w:val="24"/>
           <w:szCs w:val="24"/>
         </w:rPr>
-        <w:t>également réalisés des daily meeting pour parler du projet</w:t>
+        <w:t xml:space="preserve">également réalisés des </w:t>
+      </w:r>
+      <w:proofErr w:type="spellStart"/>
+      <w:r>
+        <w:rPr>
+          <w:rFonts w:ascii="Arial" w:hAnsi="Arial" w:cs="Arial"/>
+          <w:sz w:val="24"/>
+          <w:szCs w:val="24"/>
+        </w:rPr>
+        <w:t>daily</w:t>
+      </w:r>
+      <w:proofErr w:type="spellEnd"/>
+      <w:r>
+        <w:rPr>
+          <w:rFonts w:ascii="Arial" w:hAnsi="Arial" w:cs="Arial"/>
+          <w:sz w:val="24"/>
+          <w:szCs w:val="24"/>
+        </w:rPr>
+        <w:t xml:space="preserve"> meeting pour parler du projet</w:t>
       </w:r>
       <w:r>
         <w:rPr>
@@ -702,7 +877,25 @@
           <w:szCs w:val="24"/>
         </w:rPr>
         <w:br/>
-        <w:t>Enfin, nous avons réussi à finir la quasi-totalité des users stor</w:t>
+        <w:t xml:space="preserve">Enfin, nous avons réussi à finir la quasi-totalité des </w:t>
+      </w:r>
+      <w:proofErr w:type="spellStart"/>
+      <w:r>
+        <w:rPr>
+          <w:rFonts w:ascii="Arial" w:hAnsi="Arial" w:cs="Arial"/>
+          <w:sz w:val="24"/>
+          <w:szCs w:val="24"/>
+        </w:rPr>
+        <w:t>users</w:t>
+      </w:r>
+      <w:proofErr w:type="spellEnd"/>
+      <w:r>
+        <w:rPr>
+          <w:rFonts w:ascii="Arial" w:hAnsi="Arial" w:cs="Arial"/>
+          <w:sz w:val="24"/>
+          <w:szCs w:val="24"/>
+        </w:rPr>
+        <w:t xml:space="preserve"> stor</w:t>
       </w:r>
       <w:r>
         <w:rPr>
@@ -718,8 +911,18 @@
           <w:sz w:val="24"/>
           <w:szCs w:val="24"/>
         </w:rPr>
-        <w:t>s de notre sprint backlog</w:t>
-      </w:r>
+        <w:t xml:space="preserve">s de notre sprint </w:t>
+      </w:r>
+      <w:proofErr w:type="spellStart"/>
+      <w:r>
+        <w:rPr>
+          <w:rFonts w:ascii="Arial" w:hAnsi="Arial" w:cs="Arial"/>
+          <w:sz w:val="24"/>
+          <w:szCs w:val="24"/>
+        </w:rPr>
+        <w:t>backlog</w:t>
+      </w:r>
+      <w:proofErr w:type="spellEnd"/>
       <w:r>
         <w:rPr>
           <w:rFonts w:ascii="Arial" w:hAnsi="Arial" w:cs="Arial"/>
@@ -796,15 +999,113 @@
           <w:sz w:val="24"/>
           <w:szCs w:val="24"/>
         </w:rPr>
-        <w:t>Dû à notre manque d’expérience sur la méthode SCRUM, nous avions oubliés d’effectuer les definitions of ready ainsi que les definitions of done</w:t>
-      </w:r>
-      <w:r>
-        <w:rPr>
-          <w:rFonts w:ascii="Arial" w:hAnsi="Arial" w:cs="Arial"/>
-          <w:sz w:val="24"/>
-          <w:szCs w:val="24"/>
-        </w:rPr>
-        <w:t xml:space="preserve"> et évaluer la compléxité et le business value de nos users stories</w:t>
+        <w:t xml:space="preserve">Dû à notre manque d’expérience sur la méthode SCRUM, nous avions oubliés d’effectuer les </w:t>
+      </w:r>
+      <w:proofErr w:type="spellStart"/>
+      <w:r>
+        <w:rPr>
+          <w:rFonts w:ascii="Arial" w:hAnsi="Arial" w:cs="Arial"/>
+          <w:sz w:val="24"/>
+          <w:szCs w:val="24"/>
+        </w:rPr>
+        <w:t>definitions</w:t>
+      </w:r>
+      <w:proofErr w:type="spellEnd"/>
+      <w:r>
+        <w:rPr>
+          <w:rFonts w:ascii="Arial" w:hAnsi="Arial" w:cs="Arial"/>
+          <w:sz w:val="24"/>
+          <w:szCs w:val="24"/>
+        </w:rPr>
+        <w:t xml:space="preserve"> of </w:t>
+      </w:r>
+      <w:proofErr w:type="spellStart"/>
+      <w:r>
+        <w:rPr>
+          <w:rFonts w:ascii="Arial" w:hAnsi="Arial" w:cs="Arial"/>
+          <w:sz w:val="24"/>
+          <w:szCs w:val="24"/>
+        </w:rPr>
+        <w:t>ready</w:t>
+      </w:r>
+      <w:proofErr w:type="spellEnd"/>
+      <w:r>
+        <w:rPr>
+          <w:rFonts w:ascii="Arial" w:hAnsi="Arial" w:cs="Arial"/>
+          <w:sz w:val="24"/>
+          <w:szCs w:val="24"/>
+        </w:rPr>
+        <w:t xml:space="preserve"> ainsi que les </w:t>
+      </w:r>
+      <w:proofErr w:type="spellStart"/>
+      <w:r>
+        <w:rPr>
+          <w:rFonts w:ascii="Arial" w:hAnsi="Arial" w:cs="Arial"/>
+          <w:sz w:val="24"/>
+          <w:szCs w:val="24"/>
+        </w:rPr>
+        <w:t>definitions</w:t>
+      </w:r>
+      <w:proofErr w:type="spellEnd"/>
+      <w:r>
+        <w:rPr>
+          <w:rFonts w:ascii="Arial" w:hAnsi="Arial" w:cs="Arial"/>
+          <w:sz w:val="24"/>
+          <w:szCs w:val="24"/>
+        </w:rPr>
+        <w:t xml:space="preserve"> of </w:t>
+      </w:r>
+      <w:proofErr w:type="spellStart"/>
+      <w:r>
+        <w:rPr>
+          <w:rFonts w:ascii="Arial" w:hAnsi="Arial" w:cs="Arial"/>
+          <w:sz w:val="24"/>
+          <w:szCs w:val="24"/>
+        </w:rPr>
+        <w:t>done</w:t>
+      </w:r>
+      <w:proofErr w:type="spellEnd"/>
+      <w:r>
+        <w:rPr>
+          <w:rFonts w:ascii="Arial" w:hAnsi="Arial" w:cs="Arial"/>
+          <w:sz w:val="24"/>
+          <w:szCs w:val="24"/>
+        </w:rPr>
+        <w:t xml:space="preserve"> et évaluer la </w:t>
+      </w:r>
+      <w:r>
+        <w:rPr>
+          <w:rFonts w:ascii="Arial" w:hAnsi="Arial" w:cs="Arial"/>
+          <w:sz w:val="24"/>
+          <w:szCs w:val="24"/>
+        </w:rPr>
+        <w:t>complexité</w:t>
+      </w:r>
+      <w:r>
+        <w:rPr>
+          <w:rFonts w:ascii="Arial" w:hAnsi="Arial" w:cs="Arial"/>
+          <w:sz w:val="24"/>
+          <w:szCs w:val="24"/>
+        </w:rPr>
+        <w:t xml:space="preserve"> et le business value de nos </w:t>
+      </w:r>
+      <w:proofErr w:type="spellStart"/>
+      <w:r>
+        <w:rPr>
+          <w:rFonts w:ascii="Arial" w:hAnsi="Arial" w:cs="Arial"/>
+          <w:sz w:val="24"/>
+          <w:szCs w:val="24"/>
+        </w:rPr>
+        <w:t>users</w:t>
+      </w:r>
+      <w:proofErr w:type="spellEnd"/>
+      <w:r>
+        <w:rPr>
+          <w:rFonts w:ascii="Arial" w:hAnsi="Arial" w:cs="Arial"/>
+          <w:sz w:val="24"/>
+          <w:szCs w:val="24"/>
+        </w:rPr>
+        <w:t xml:space="preserve"> stories</w:t>
       </w:r>
       <w:r>
         <w:rPr>
@@ -821,15 +1122,83 @@
           <w:szCs w:val="24"/>
         </w:rPr>
         <w:br/>
-        <w:t xml:space="preserve">Nous n’avons pas réalisé de test unitaires pour nos premieres users stories </w:t>
-      </w:r>
-      <w:r>
-        <w:rPr>
-          <w:rFonts w:ascii="Arial" w:hAnsi="Arial" w:cs="Arial"/>
-          <w:sz w:val="24"/>
-          <w:szCs w:val="24"/>
-        </w:rPr>
-        <w:t>ce qui est un frein pour valider les critères des définitions of done.</w:t>
+        <w:t xml:space="preserve">Nous n’avons pas réalisé de </w:t>
+      </w:r>
+      <w:r>
+        <w:rPr>
+          <w:rFonts w:ascii="Arial" w:hAnsi="Arial" w:cs="Arial"/>
+          <w:sz w:val="24"/>
+          <w:szCs w:val="24"/>
+        </w:rPr>
+        <w:t>test unitaire</w:t>
+      </w:r>
+      <w:r>
+        <w:rPr>
+          <w:rFonts w:ascii="Arial" w:hAnsi="Arial" w:cs="Arial"/>
+          <w:sz w:val="24"/>
+          <w:szCs w:val="24"/>
+        </w:rPr>
+        <w:t xml:space="preserve"> pour nos </w:t>
+      </w:r>
+      <w:r>
+        <w:rPr>
+          <w:rFonts w:ascii="Arial" w:hAnsi="Arial" w:cs="Arial"/>
+          <w:sz w:val="24"/>
+          <w:szCs w:val="24"/>
+        </w:rPr>
+        <w:t>premières</w:t>
+      </w:r>
+      <w:r>
+        <w:rPr>
+          <w:rFonts w:ascii="Arial" w:hAnsi="Arial" w:cs="Arial"/>
+          <w:sz w:val="24"/>
+          <w:szCs w:val="24"/>
+        </w:rPr>
+        <w:t xml:space="preserve"> </w:t>
+      </w:r>
+      <w:proofErr w:type="spellStart"/>
+      <w:r>
+        <w:rPr>
+          <w:rFonts w:ascii="Arial" w:hAnsi="Arial" w:cs="Arial"/>
+          <w:sz w:val="24"/>
+          <w:szCs w:val="24"/>
+        </w:rPr>
+        <w:t>users</w:t>
+      </w:r>
+      <w:proofErr w:type="spellEnd"/>
+      <w:r>
+        <w:rPr>
+          <w:rFonts w:ascii="Arial" w:hAnsi="Arial" w:cs="Arial"/>
+          <w:sz w:val="24"/>
+          <w:szCs w:val="24"/>
+        </w:rPr>
+        <w:t xml:space="preserve"> stories </w:t>
+      </w:r>
+      <w:r>
+        <w:rPr>
+          <w:rFonts w:ascii="Arial" w:hAnsi="Arial" w:cs="Arial"/>
+          <w:sz w:val="24"/>
+          <w:szCs w:val="24"/>
+        </w:rPr>
+        <w:t xml:space="preserve">ce qui est un frein pour valider les critères des définitions of </w:t>
+      </w:r>
+      <w:proofErr w:type="spellStart"/>
+      <w:r>
+        <w:rPr>
+          <w:rFonts w:ascii="Arial" w:hAnsi="Arial" w:cs="Arial"/>
+          <w:sz w:val="24"/>
+          <w:szCs w:val="24"/>
+        </w:rPr>
+        <w:t>done</w:t>
+      </w:r>
+      <w:proofErr w:type="spellEnd"/>
+      <w:r>
+        <w:rPr>
+          <w:rFonts w:ascii="Arial" w:hAnsi="Arial" w:cs="Arial"/>
+          <w:sz w:val="24"/>
+          <w:szCs w:val="24"/>
+        </w:rPr>
+        <w:t>.</w:t>
       </w:r>
     </w:p>
     <w:p>
@@ -847,7 +1216,25 @@
           <w:sz w:val="24"/>
           <w:szCs w:val="24"/>
         </w:rPr>
-        <w:t>Enfin, il reste encore quelques corrections à réaliser notamment au niveau du design de notre jeu puis d’autres users stories à implémenter dans les prochains sprints.</w:t>
+        <w:t xml:space="preserve">Enfin, il reste encore quelques corrections à réaliser notamment au niveau du design de notre jeu puis d’autres </w:t>
+      </w:r>
+      <w:proofErr w:type="spellStart"/>
+      <w:r>
+        <w:rPr>
+          <w:rFonts w:ascii="Arial" w:hAnsi="Arial" w:cs="Arial"/>
+          <w:sz w:val="24"/>
+          <w:szCs w:val="24"/>
+        </w:rPr>
+        <w:t>users</w:t>
+      </w:r>
+      <w:proofErr w:type="spellEnd"/>
+      <w:r>
+        <w:rPr>
+          <w:rFonts w:ascii="Arial" w:hAnsi="Arial" w:cs="Arial"/>
+          <w:sz w:val="24"/>
+          <w:szCs w:val="24"/>
+        </w:rPr>
+        <w:t xml:space="preserve"> stories à implémenter dans les prochains sprints.</w:t>
       </w:r>
       <w:r>
         <w:rPr>
@@ -889,8 +1276,6 @@
         </w:rPr>
         <w:br/>
       </w:r>
-      <w:bookmarkStart w:id="0" w:name="_GoBack"/>
-      <w:bookmarkEnd w:id="0"/>
     </w:p>
     <w:p>
       <w:pPr>
@@ -906,7 +1291,23 @@
           <w:sz w:val="24"/>
           <w:szCs w:val="24"/>
         </w:rPr>
-        <w:t>Nous allons rester sur cette meme dynamique pour les prochains sprints et allons tout faire pour effectuer ce que nous n’avons pas fait dans ce premier sprint</w:t>
+        <w:t xml:space="preserve">Nous allons rester sur cette </w:t>
+      </w:r>
+      <w:r>
+        <w:rPr>
+          <w:rFonts w:ascii="Arial" w:hAnsi="Arial" w:cs="Arial"/>
+          <w:sz w:val="24"/>
+          <w:szCs w:val="24"/>
+        </w:rPr>
+        <w:t>même</w:t>
+      </w:r>
+      <w:r>
+        <w:rPr>
+          <w:rFonts w:ascii="Arial" w:hAnsi="Arial" w:cs="Arial"/>
+          <w:sz w:val="24"/>
+          <w:szCs w:val="24"/>
+        </w:rPr>
+        <w:t xml:space="preserve"> dynamique pour les prochains sprints et allons tout faire pour effectuer ce que nous n’avons pas fait dans ce premier sprint</w:t>
       </w:r>
       <w:r>
         <w:rPr>

</xml_diff>

<commit_message>
Retrospective du sprint 2 #30
</commit_message>
<xml_diff>
--- a/documentation/Retrospective.docx
+++ b/documentation/Retrospective.docx
@@ -89,6 +89,65 @@
     <w:p/>
     <w:p>
       <w:pPr>
+        <w:jc w:val="center"/>
+      </w:pPr>
+      <w:r>
+        <w:rPr>
+          <w:noProof/>
+        </w:rPr>
+        <w:drawing>
+          <wp:inline distT="0" distB="0" distL="0" distR="0" wp14:anchorId="050C1DA2" wp14:editId="6B58F518">
+            <wp:extent cx="3669190" cy="2132330"/>
+            <wp:effectExtent l="0" t="0" r="7620" b="1270"/>
+            <wp:docPr id="1" name="Image 1"/>
+            <wp:cNvGraphicFramePr>
+              <a:graphicFrameLocks xmlns:a="http://schemas.openxmlformats.org/drawingml/2006/main" noChangeAspect="1"/>
+            </wp:cNvGraphicFramePr>
+            <a:graphic xmlns:a="http://schemas.openxmlformats.org/drawingml/2006/main">
+              <a:graphicData uri="http://schemas.openxmlformats.org/drawingml/2006/picture">
+                <pic:pic xmlns:pic="http://schemas.openxmlformats.org/drawingml/2006/picture">
+                  <pic:nvPicPr>
+                    <pic:cNvPr id="0" name="Picture 1"/>
+                    <pic:cNvPicPr>
+                      <a:picLocks noChangeAspect="1" noChangeArrowheads="1"/>
+                    </pic:cNvPicPr>
+                  </pic:nvPicPr>
+                  <pic:blipFill>
+                    <a:blip r:embed="rId5" cstate="print">
+                      <a:extLst>
+                        <a:ext uri="{28A0092B-C50C-407E-A947-70E740481C1C}">
+                          <a14:useLocalDpi xmlns:a14="http://schemas.microsoft.com/office/drawing/2010/main" val="0"/>
+                        </a:ext>
+                      </a:extLst>
+                    </a:blip>
+                    <a:srcRect/>
+                    <a:stretch>
+                      <a:fillRect/>
+                    </a:stretch>
+                  </pic:blipFill>
+                  <pic:spPr bwMode="auto">
+                    <a:xfrm>
+                      <a:off x="0" y="0"/>
+                      <a:ext cx="3680853" cy="2139108"/>
+                    </a:xfrm>
+                    <a:prstGeom prst="rect">
+                      <a:avLst/>
+                    </a:prstGeom>
+                    <a:noFill/>
+                    <a:ln>
+                      <a:noFill/>
+                    </a:ln>
+                  </pic:spPr>
+                </pic:pic>
+              </a:graphicData>
+            </a:graphic>
+          </wp:inline>
+        </w:drawing>
+      </w:r>
+    </w:p>
+    <w:p/>
+    <w:p>
+      <w:pPr>
         <w:pStyle w:val="Titre4"/>
         <w:spacing w:line="240" w:lineRule="auto"/>
         <w:rPr>
@@ -135,7 +194,23 @@
           <w:sz w:val="24"/>
           <w:szCs w:val="24"/>
         </w:rPr>
-        <w:t xml:space="preserve">Dans ce premier sprint, nous avons réusi à implémenter un premier jeu appelé </w:t>
+        <w:t xml:space="preserve">Dans ce premier sprint, nous avons </w:t>
+      </w:r>
+      <w:r>
+        <w:rPr>
+          <w:rFonts w:ascii="Arial" w:hAnsi="Arial" w:cs="Arial"/>
+          <w:sz w:val="24"/>
+          <w:szCs w:val="24"/>
+        </w:rPr>
+        <w:t>réussi</w:t>
+      </w:r>
+      <w:r>
+        <w:rPr>
+          <w:rFonts w:ascii="Arial" w:hAnsi="Arial" w:cs="Arial"/>
+          <w:sz w:val="24"/>
+          <w:szCs w:val="24"/>
+        </w:rPr>
+        <w:t xml:space="preserve"> à implémenter un premier jeu appelé </w:t>
       </w:r>
       <w:r>
         <w:rPr>
@@ -167,15 +242,47 @@
           <w:sz w:val="24"/>
           <w:szCs w:val="24"/>
         </w:rPr>
-        <w:t xml:space="preserve"> qui consiste à choisir parmis 4 réponses, le pays qui correspond au drapeau affiché.</w:t>
-      </w:r>
-      <w:r>
-        <w:rPr>
-          <w:rFonts w:ascii="Arial" w:hAnsi="Arial" w:cs="Arial"/>
-          <w:sz w:val="24"/>
-          <w:szCs w:val="24"/>
-        </w:rPr>
-        <w:t xml:space="preserve"> De plus, nous avons essayé une premiere tentative de création d’un menu</w:t>
+        <w:t xml:space="preserve"> qui consiste à choisir </w:t>
+      </w:r>
+      <w:r>
+        <w:rPr>
+          <w:rFonts w:ascii="Arial" w:hAnsi="Arial" w:cs="Arial"/>
+          <w:sz w:val="24"/>
+          <w:szCs w:val="24"/>
+        </w:rPr>
+        <w:t>parmi</w:t>
+      </w:r>
+      <w:r>
+        <w:rPr>
+          <w:rFonts w:ascii="Arial" w:hAnsi="Arial" w:cs="Arial"/>
+          <w:sz w:val="24"/>
+          <w:szCs w:val="24"/>
+        </w:rPr>
+        <w:t xml:space="preserve"> 4 réponses, le pays qui correspond au drapeau affiché.</w:t>
+      </w:r>
+      <w:r>
+        <w:rPr>
+          <w:rFonts w:ascii="Arial" w:hAnsi="Arial" w:cs="Arial"/>
+          <w:sz w:val="24"/>
+          <w:szCs w:val="24"/>
+        </w:rPr>
+        <w:t xml:space="preserve"> De plus, nous avons essayé une </w:t>
+      </w:r>
+      <w:r>
+        <w:rPr>
+          <w:rFonts w:ascii="Arial" w:hAnsi="Arial" w:cs="Arial"/>
+          <w:sz w:val="24"/>
+          <w:szCs w:val="24"/>
+        </w:rPr>
+        <w:t>première</w:t>
+      </w:r>
+      <w:r>
+        <w:rPr>
+          <w:rFonts w:ascii="Arial" w:hAnsi="Arial" w:cs="Arial"/>
+          <w:sz w:val="24"/>
+          <w:szCs w:val="24"/>
+        </w:rPr>
+        <w:t xml:space="preserve"> tentative de création d’un menu</w:t>
       </w:r>
       <w:r>
         <w:rPr>
@@ -201,250 +308,6 @@
         </w:rPr>
         <w:t xml:space="preserve"> projet.</w:t>
       </w:r>
-      <w:r>
-        <w:rPr>
-          <w:rFonts w:ascii="Arial" w:hAnsi="Arial" w:cs="Arial"/>
-          <w:sz w:val="24"/>
-          <w:szCs w:val="24"/>
-        </w:rPr>
-        <w:br/>
-        <w:t>Pour cela nous avons implémenté les fonctionnalitées suivantes :</w:t>
-      </w:r>
-    </w:p>
-    <w:p>
-      <w:pPr>
-        <w:pStyle w:val="Paragraphedeliste"/>
-        <w:numPr>
-          <w:ilvl w:val="0"/>
-          <w:numId w:val="3"/>
-        </w:numPr>
-        <w:spacing w:line="240" w:lineRule="auto"/>
-        <w:rPr>
-          <w:rFonts w:ascii="Arial" w:hAnsi="Arial" w:cs="Arial"/>
-          <w:sz w:val="24"/>
-          <w:szCs w:val="24"/>
-        </w:rPr>
-      </w:pPr>
-      <w:r>
-        <w:rPr>
-          <w:rFonts w:ascii="Arial" w:hAnsi="Arial" w:cs="Arial"/>
-          <w:sz w:val="24"/>
-          <w:szCs w:val="24"/>
-        </w:rPr>
-        <w:t>Afficher un drapeau aléatoirement</w:t>
-      </w:r>
-    </w:p>
-    <w:p>
-      <w:pPr>
-        <w:pStyle w:val="Paragraphedeliste"/>
-        <w:numPr>
-          <w:ilvl w:val="0"/>
-          <w:numId w:val="3"/>
-        </w:numPr>
-        <w:spacing w:line="240" w:lineRule="auto"/>
-        <w:rPr>
-          <w:rFonts w:ascii="Arial" w:hAnsi="Arial" w:cs="Arial"/>
-          <w:sz w:val="24"/>
-          <w:szCs w:val="24"/>
-        </w:rPr>
-      </w:pPr>
-      <w:r>
-        <w:rPr>
-          <w:rFonts w:ascii="Arial" w:hAnsi="Arial" w:cs="Arial"/>
-          <w:sz w:val="24"/>
-          <w:szCs w:val="24"/>
-        </w:rPr>
-        <w:t>Afficher 4 réponses aléatoires dont une qui correspond à la bonne</w:t>
-      </w:r>
-      <w:r>
-        <w:rPr>
-          <w:rFonts w:ascii="Arial" w:hAnsi="Arial" w:cs="Arial"/>
-          <w:sz w:val="24"/>
-          <w:szCs w:val="24"/>
-        </w:rPr>
-        <w:t xml:space="preserve"> réponse</w:t>
-      </w:r>
-    </w:p>
-    <w:p>
-      <w:pPr>
-        <w:pStyle w:val="Paragraphedeliste"/>
-        <w:numPr>
-          <w:ilvl w:val="0"/>
-          <w:numId w:val="3"/>
-        </w:numPr>
-        <w:spacing w:line="240" w:lineRule="auto"/>
-        <w:rPr>
-          <w:rFonts w:ascii="Arial" w:hAnsi="Arial" w:cs="Arial"/>
-          <w:sz w:val="24"/>
-          <w:szCs w:val="24"/>
-        </w:rPr>
-      </w:pPr>
-      <w:r>
-        <w:rPr>
-          <w:rFonts w:ascii="Arial" w:hAnsi="Arial" w:cs="Arial"/>
-          <w:sz w:val="24"/>
-          <w:szCs w:val="24"/>
-        </w:rPr>
-        <w:t>Valider</w:t>
-      </w:r>
-      <w:r>
-        <w:rPr>
-          <w:rFonts w:ascii="Arial" w:hAnsi="Arial" w:cs="Arial"/>
-          <w:sz w:val="24"/>
-          <w:szCs w:val="24"/>
-        </w:rPr>
-        <w:t xml:space="preserve"> </w:t>
-      </w:r>
-      <w:r>
-        <w:rPr>
-          <w:rFonts w:ascii="Arial" w:hAnsi="Arial" w:cs="Arial"/>
-          <w:sz w:val="24"/>
-          <w:szCs w:val="24"/>
-        </w:rPr>
-        <w:t>/</w:t>
-      </w:r>
-      <w:r>
-        <w:rPr>
-          <w:rFonts w:ascii="Arial" w:hAnsi="Arial" w:cs="Arial"/>
-          <w:sz w:val="24"/>
-          <w:szCs w:val="24"/>
-        </w:rPr>
-        <w:t xml:space="preserve"> </w:t>
-      </w:r>
-      <w:r>
-        <w:rPr>
-          <w:rFonts w:ascii="Arial" w:hAnsi="Arial" w:cs="Arial"/>
-          <w:sz w:val="24"/>
-          <w:szCs w:val="24"/>
-        </w:rPr>
-        <w:t>Cliquer sur une des réponses</w:t>
-      </w:r>
-    </w:p>
-    <w:p>
-      <w:pPr>
-        <w:pStyle w:val="Paragraphedeliste"/>
-        <w:numPr>
-          <w:ilvl w:val="0"/>
-          <w:numId w:val="3"/>
-        </w:numPr>
-        <w:spacing w:line="240" w:lineRule="auto"/>
-        <w:rPr>
-          <w:rFonts w:ascii="Arial" w:hAnsi="Arial" w:cs="Arial"/>
-          <w:sz w:val="24"/>
-          <w:szCs w:val="24"/>
-        </w:rPr>
-      </w:pPr>
-      <w:r>
-        <w:rPr>
-          <w:rFonts w:ascii="Arial" w:hAnsi="Arial" w:cs="Arial"/>
-          <w:sz w:val="24"/>
-          <w:szCs w:val="24"/>
-        </w:rPr>
-        <w:t>Afficher un suivi des questions</w:t>
-      </w:r>
-    </w:p>
-    <w:p>
-      <w:pPr>
-        <w:pStyle w:val="Paragraphedeliste"/>
-        <w:numPr>
-          <w:ilvl w:val="0"/>
-          <w:numId w:val="3"/>
-        </w:numPr>
-        <w:spacing w:line="240" w:lineRule="auto"/>
-        <w:rPr>
-          <w:rFonts w:ascii="Arial" w:hAnsi="Arial" w:cs="Arial"/>
-          <w:sz w:val="24"/>
-          <w:szCs w:val="24"/>
-        </w:rPr>
-      </w:pPr>
-      <w:r>
-        <w:rPr>
-          <w:rFonts w:ascii="Arial" w:hAnsi="Arial" w:cs="Arial"/>
-          <w:sz w:val="24"/>
-          <w:szCs w:val="24"/>
-        </w:rPr>
-        <w:t>Afficher le résultat lorsqu’on valide une question</w:t>
-      </w:r>
-    </w:p>
-    <w:p>
-      <w:pPr>
-        <w:pStyle w:val="Paragraphedeliste"/>
-        <w:numPr>
-          <w:ilvl w:val="0"/>
-          <w:numId w:val="3"/>
-        </w:numPr>
-        <w:spacing w:line="240" w:lineRule="auto"/>
-        <w:rPr>
-          <w:rFonts w:ascii="Arial" w:hAnsi="Arial" w:cs="Arial"/>
-          <w:sz w:val="24"/>
-          <w:szCs w:val="24"/>
-        </w:rPr>
-      </w:pPr>
-      <w:r>
-        <w:rPr>
-          <w:rFonts w:ascii="Arial" w:hAnsi="Arial" w:cs="Arial"/>
-          <w:sz w:val="24"/>
-          <w:szCs w:val="24"/>
-        </w:rPr>
-        <w:t>Afficher la réponse</w:t>
-      </w:r>
-    </w:p>
-    <w:p>
-      <w:pPr>
-        <w:pStyle w:val="Paragraphedeliste"/>
-        <w:numPr>
-          <w:ilvl w:val="0"/>
-          <w:numId w:val="3"/>
-        </w:numPr>
-        <w:spacing w:line="240" w:lineRule="auto"/>
-        <w:rPr>
-          <w:rFonts w:ascii="Arial" w:hAnsi="Arial" w:cs="Arial"/>
-          <w:sz w:val="24"/>
-          <w:szCs w:val="24"/>
-        </w:rPr>
-      </w:pPr>
-      <w:r>
-        <w:rPr>
-          <w:rFonts w:ascii="Arial" w:hAnsi="Arial" w:cs="Arial"/>
-          <w:sz w:val="24"/>
-          <w:szCs w:val="24"/>
-        </w:rPr>
-        <w:t>Passer à une question suivante</w:t>
-      </w:r>
-    </w:p>
-    <w:p>
-      <w:pPr>
-        <w:pStyle w:val="Paragraphedeliste"/>
-        <w:numPr>
-          <w:ilvl w:val="0"/>
-          <w:numId w:val="3"/>
-        </w:numPr>
-        <w:spacing w:line="240" w:lineRule="auto"/>
-        <w:rPr>
-          <w:rFonts w:ascii="Arial" w:hAnsi="Arial" w:cs="Arial"/>
-          <w:sz w:val="24"/>
-          <w:szCs w:val="24"/>
-        </w:rPr>
-      </w:pPr>
-      <w:r>
-        <w:rPr>
-          <w:rFonts w:ascii="Arial" w:hAnsi="Arial" w:cs="Arial"/>
-          <w:sz w:val="24"/>
-          <w:szCs w:val="24"/>
-        </w:rPr>
-        <w:t>Afficher un bouton jouer pour acceder au jeu</w:t>
-      </w:r>
-    </w:p>
-    <w:p>
-      <w:pPr>
-        <w:pStyle w:val="Paragraphedeliste"/>
-        <w:spacing w:line="240" w:lineRule="auto"/>
-        <w:rPr>
-          <w:rFonts w:ascii="Arial" w:hAnsi="Arial" w:cs="Arial"/>
-          <w:sz w:val="24"/>
-          <w:szCs w:val="24"/>
-        </w:rPr>
-      </w:pPr>
     </w:p>
     <w:p>
       <w:pPr>
@@ -530,7 +393,23 @@
           <w:sz w:val="24"/>
           <w:szCs w:val="24"/>
         </w:rPr>
-        <w:t xml:space="preserve"> et avons réussi à plus ou moins respecter ses regles.</w:t>
+        <w:t xml:space="preserve"> et avons réussi à plus ou moins respecter ses </w:t>
+      </w:r>
+      <w:r>
+        <w:rPr>
+          <w:rFonts w:ascii="Arial" w:hAnsi="Arial" w:cs="Arial"/>
+          <w:sz w:val="24"/>
+          <w:szCs w:val="24"/>
+        </w:rPr>
+        <w:t>règles</w:t>
+      </w:r>
+      <w:r>
+        <w:rPr>
+          <w:rFonts w:ascii="Arial" w:hAnsi="Arial" w:cs="Arial"/>
+          <w:sz w:val="24"/>
+          <w:szCs w:val="24"/>
+        </w:rPr>
+        <w:t>.</w:t>
       </w:r>
       <w:r>
         <w:rPr>
@@ -604,7 +483,23 @@
           <w:sz w:val="24"/>
           <w:szCs w:val="24"/>
         </w:rPr>
-        <w:t>également réalisés des daily meeting pour parler du projet</w:t>
+        <w:t xml:space="preserve">également réalisés des </w:t>
+      </w:r>
+      <w:r>
+        <w:rPr>
+          <w:rFonts w:ascii="Arial" w:hAnsi="Arial" w:cs="Arial"/>
+          <w:sz w:val="24"/>
+          <w:szCs w:val="24"/>
+        </w:rPr>
+        <w:t>Daily</w:t>
+      </w:r>
+      <w:r>
+        <w:rPr>
+          <w:rFonts w:ascii="Arial" w:hAnsi="Arial" w:cs="Arial"/>
+          <w:sz w:val="24"/>
+          <w:szCs w:val="24"/>
+        </w:rPr>
+        <w:t xml:space="preserve"> meeting pour parler du projet</w:t>
       </w:r>
       <w:r>
         <w:rPr>
@@ -804,7 +699,23 @@
           <w:sz w:val="24"/>
           <w:szCs w:val="24"/>
         </w:rPr>
-        <w:t xml:space="preserve"> et évaluer la compléxité et le business value de nos users stories</w:t>
+        <w:t xml:space="preserve"> et évaluer la </w:t>
+      </w:r>
+      <w:r>
+        <w:rPr>
+          <w:rFonts w:ascii="Arial" w:hAnsi="Arial" w:cs="Arial"/>
+          <w:sz w:val="24"/>
+          <w:szCs w:val="24"/>
+        </w:rPr>
+        <w:t>complexité</w:t>
+      </w:r>
+      <w:r>
+        <w:rPr>
+          <w:rFonts w:ascii="Arial" w:hAnsi="Arial" w:cs="Arial"/>
+          <w:sz w:val="24"/>
+          <w:szCs w:val="24"/>
+        </w:rPr>
+        <w:t xml:space="preserve"> et le business value de nos users stories</w:t>
       </w:r>
       <w:r>
         <w:rPr>
@@ -821,7 +732,39 @@
           <w:szCs w:val="24"/>
         </w:rPr>
         <w:br/>
-        <w:t xml:space="preserve">Nous n’avons pas réalisé de test unitaires pour nos premieres users stories </w:t>
+        <w:t xml:space="preserve">Nous n’avons pas réalisé de </w:t>
+      </w:r>
+      <w:r>
+        <w:rPr>
+          <w:rFonts w:ascii="Arial" w:hAnsi="Arial" w:cs="Arial"/>
+          <w:sz w:val="24"/>
+          <w:szCs w:val="24"/>
+        </w:rPr>
+        <w:t>test unitaire</w:t>
+      </w:r>
+      <w:r>
+        <w:rPr>
+          <w:rFonts w:ascii="Arial" w:hAnsi="Arial" w:cs="Arial"/>
+          <w:sz w:val="24"/>
+          <w:szCs w:val="24"/>
+        </w:rPr>
+        <w:t xml:space="preserve"> pour nos </w:t>
+      </w:r>
+      <w:r>
+        <w:rPr>
+          <w:rFonts w:ascii="Arial" w:hAnsi="Arial" w:cs="Arial"/>
+          <w:sz w:val="24"/>
+          <w:szCs w:val="24"/>
+        </w:rPr>
+        <w:t>premières</w:t>
+      </w:r>
+      <w:r>
+        <w:rPr>
+          <w:rFonts w:ascii="Arial" w:hAnsi="Arial" w:cs="Arial"/>
+          <w:sz w:val="24"/>
+          <w:szCs w:val="24"/>
+        </w:rPr>
+        <w:t xml:space="preserve"> users stories </w:t>
       </w:r>
       <w:r>
         <w:rPr>
@@ -830,6 +773,24 @@
           <w:szCs w:val="24"/>
         </w:rPr>
         <w:t>ce qui est un frein pour valider les critères des définitions of done.</w:t>
+      </w:r>
+    </w:p>
+    <w:p>
+      <w:pPr>
+        <w:spacing w:line="240" w:lineRule="auto"/>
+        <w:rPr>
+          <w:rFonts w:ascii="Arial" w:hAnsi="Arial" w:cs="Arial"/>
+          <w:sz w:val="24"/>
+          <w:szCs w:val="24"/>
+        </w:rPr>
+      </w:pPr>
+      <w:r>
+        <w:rPr>
+          <w:rFonts w:ascii="Arial" w:hAnsi="Arial" w:cs="Arial"/>
+          <w:sz w:val="24"/>
+          <w:szCs w:val="24"/>
+        </w:rPr>
+        <w:t>De plus, comme le montre notre burnchart down, nous avons mal estimé la vélocité du sprint. Nous avons alors fini trop rapidement ce que nous avions à faire.</w:t>
       </w:r>
     </w:p>
     <w:p>
@@ -877,6 +838,7 @@
           <w:sz w:val="28"/>
           <w:szCs w:val="28"/>
         </w:rPr>
+        <w:lastRenderedPageBreak/>
         <w:t>Conclusion :</w:t>
       </w:r>
       <w:r>
@@ -889,32 +851,736 @@
         </w:rPr>
         <w:br/>
       </w:r>
+    </w:p>
+    <w:p>
+      <w:pPr>
+        <w:rPr>
+          <w:rFonts w:ascii="Arial" w:hAnsi="Arial" w:cs="Arial"/>
+          <w:sz w:val="24"/>
+          <w:szCs w:val="24"/>
+        </w:rPr>
+      </w:pPr>
+      <w:r>
+        <w:rPr>
+          <w:rFonts w:ascii="Arial" w:hAnsi="Arial" w:cs="Arial"/>
+          <w:sz w:val="24"/>
+          <w:szCs w:val="24"/>
+        </w:rPr>
+        <w:t xml:space="preserve">Nous allons rester sur cette </w:t>
+      </w:r>
+      <w:r>
+        <w:rPr>
+          <w:rFonts w:ascii="Arial" w:hAnsi="Arial" w:cs="Arial"/>
+          <w:sz w:val="24"/>
+          <w:szCs w:val="24"/>
+        </w:rPr>
+        <w:t>même</w:t>
+      </w:r>
+      <w:r>
+        <w:rPr>
+          <w:rFonts w:ascii="Arial" w:hAnsi="Arial" w:cs="Arial"/>
+          <w:sz w:val="24"/>
+          <w:szCs w:val="24"/>
+        </w:rPr>
+        <w:t xml:space="preserve"> dynamique pour les prochains sprints et allons tout faire pour effectuer ce que nous n’avons pas fait dans ce premier sprint</w:t>
+      </w:r>
+      <w:r>
+        <w:rPr>
+          <w:rFonts w:ascii="Arial" w:hAnsi="Arial" w:cs="Arial"/>
+          <w:sz w:val="24"/>
+          <w:szCs w:val="24"/>
+        </w:rPr>
+        <w:t xml:space="preserve"> afin de respecter au maximum la méthode SCRUM.</w:t>
+      </w:r>
+    </w:p>
+    <w:p>
+      <w:pPr>
+        <w:rPr>
+          <w:rFonts w:ascii="Arial" w:hAnsi="Arial" w:cs="Arial"/>
+          <w:sz w:val="24"/>
+          <w:szCs w:val="24"/>
+        </w:rPr>
+      </w:pPr>
+    </w:p>
+    <w:p>
+      <w:pPr>
+        <w:pStyle w:val="Titre3"/>
+        <w:rPr>
+          <w:rFonts w:ascii="Arial" w:hAnsi="Arial" w:cs="Arial"/>
+          <w:color w:val="00B050"/>
+          <w:sz w:val="32"/>
+          <w:szCs w:val="32"/>
+          <w:u w:val="single"/>
+        </w:rPr>
+      </w:pPr>
+      <w:r>
+        <w:rPr>
+          <w:rFonts w:ascii="Arial" w:hAnsi="Arial" w:cs="Arial"/>
+          <w:color w:val="00B050"/>
+          <w:sz w:val="32"/>
+          <w:szCs w:val="32"/>
+          <w:u w:val="single"/>
+        </w:rPr>
+        <w:t xml:space="preserve">Sprint </w:t>
+      </w:r>
+      <w:r>
+        <w:rPr>
+          <w:rFonts w:ascii="Arial" w:hAnsi="Arial" w:cs="Arial"/>
+          <w:color w:val="00B050"/>
+          <w:sz w:val="32"/>
+          <w:szCs w:val="32"/>
+          <w:u w:val="single"/>
+        </w:rPr>
+        <w:t>2 :</w:t>
+      </w:r>
+    </w:p>
+    <w:p>
+      <w:pPr>
+        <w:rPr>
+          <w:rFonts w:ascii="Arial" w:hAnsi="Arial" w:cs="Arial"/>
+          <w:sz w:val="24"/>
+          <w:szCs w:val="24"/>
+        </w:rPr>
+      </w:pPr>
+    </w:p>
+    <w:p>
+      <w:pPr>
+        <w:jc w:val="center"/>
+        <w:rPr>
+          <w:rFonts w:ascii="Arial" w:hAnsi="Arial" w:cs="Arial"/>
+          <w:sz w:val="24"/>
+          <w:szCs w:val="24"/>
+        </w:rPr>
+      </w:pPr>
+      <w:r>
+        <w:rPr>
+          <w:noProof/>
+        </w:rPr>
+        <w:drawing>
+          <wp:inline distT="0" distB="0" distL="0" distR="0" wp14:anchorId="242F345C" wp14:editId="5BF42EFF">
+            <wp:extent cx="3671596" cy="2170430"/>
+            <wp:effectExtent l="0" t="0" r="5080" b="1270"/>
+            <wp:docPr id="2" name="Image 2"/>
+            <wp:cNvGraphicFramePr>
+              <a:graphicFrameLocks xmlns:a="http://schemas.openxmlformats.org/drawingml/2006/main" noChangeAspect="1"/>
+            </wp:cNvGraphicFramePr>
+            <a:graphic xmlns:a="http://schemas.openxmlformats.org/drawingml/2006/main">
+              <a:graphicData uri="http://schemas.openxmlformats.org/drawingml/2006/picture">
+                <pic:pic xmlns:pic="http://schemas.openxmlformats.org/drawingml/2006/picture">
+                  <pic:nvPicPr>
+                    <pic:cNvPr id="0" name="Picture 3"/>
+                    <pic:cNvPicPr>
+                      <a:picLocks noChangeAspect="1" noChangeArrowheads="1"/>
+                    </pic:cNvPicPr>
+                  </pic:nvPicPr>
+                  <pic:blipFill>
+                    <a:blip r:embed="rId6" cstate="print">
+                      <a:extLst>
+                        <a:ext uri="{28A0092B-C50C-407E-A947-70E740481C1C}">
+                          <a14:useLocalDpi xmlns:a14="http://schemas.microsoft.com/office/drawing/2010/main" val="0"/>
+                        </a:ext>
+                      </a:extLst>
+                    </a:blip>
+                    <a:srcRect/>
+                    <a:stretch>
+                      <a:fillRect/>
+                    </a:stretch>
+                  </pic:blipFill>
+                  <pic:spPr bwMode="auto">
+                    <a:xfrm>
+                      <a:off x="0" y="0"/>
+                      <a:ext cx="3701462" cy="2188085"/>
+                    </a:xfrm>
+                    <a:prstGeom prst="rect">
+                      <a:avLst/>
+                    </a:prstGeom>
+                    <a:noFill/>
+                    <a:ln>
+                      <a:noFill/>
+                    </a:ln>
+                  </pic:spPr>
+                </pic:pic>
+              </a:graphicData>
+            </a:graphic>
+          </wp:inline>
+        </w:drawing>
+      </w:r>
+    </w:p>
+    <w:p>
+      <w:pPr>
+        <w:rPr>
+          <w:rFonts w:ascii="Arial" w:hAnsi="Arial" w:cs="Arial"/>
+          <w:color w:val="2F5496" w:themeColor="accent1" w:themeShade="BF"/>
+          <w:sz w:val="28"/>
+          <w:szCs w:val="28"/>
+        </w:rPr>
+      </w:pPr>
+      <w:r>
+        <w:rPr>
+          <w:rFonts w:ascii="Arial" w:hAnsi="Arial" w:cs="Arial"/>
+          <w:color w:val="2F5496" w:themeColor="accent1" w:themeShade="BF"/>
+          <w:sz w:val="28"/>
+          <w:szCs w:val="28"/>
+        </w:rPr>
+        <w:t>Description du sprint :</w:t>
+      </w:r>
+    </w:p>
+    <w:p>
+      <w:pPr>
+        <w:rPr>
+          <w:rFonts w:ascii="Arial" w:hAnsi="Arial" w:cs="Arial"/>
+          <w:color w:val="000000" w:themeColor="text1"/>
+          <w:sz w:val="24"/>
+          <w:szCs w:val="24"/>
+        </w:rPr>
+      </w:pPr>
+      <w:r>
+        <w:rPr>
+          <w:rFonts w:ascii="Arial" w:hAnsi="Arial" w:cs="Arial"/>
+          <w:color w:val="000000" w:themeColor="text1"/>
+          <w:sz w:val="24"/>
+          <w:szCs w:val="24"/>
+        </w:rPr>
+        <w:t xml:space="preserve">Dans ce </w:t>
+      </w:r>
+      <w:r>
+        <w:rPr>
+          <w:rFonts w:ascii="Arial" w:hAnsi="Arial" w:cs="Arial"/>
+          <w:color w:val="000000" w:themeColor="text1"/>
+          <w:sz w:val="24"/>
+          <w:szCs w:val="24"/>
+        </w:rPr>
+        <w:t>deuxième</w:t>
+      </w:r>
+      <w:r>
+        <w:rPr>
+          <w:rFonts w:ascii="Arial" w:hAnsi="Arial" w:cs="Arial"/>
+          <w:color w:val="000000" w:themeColor="text1"/>
+          <w:sz w:val="24"/>
+          <w:szCs w:val="24"/>
+        </w:rPr>
+        <w:t xml:space="preserve"> sprint, nous avons implémenter un </w:t>
+      </w:r>
+      <w:r>
+        <w:rPr>
+          <w:rFonts w:ascii="Arial" w:hAnsi="Arial" w:cs="Arial"/>
+          <w:color w:val="000000" w:themeColor="text1"/>
+          <w:sz w:val="24"/>
+          <w:szCs w:val="24"/>
+        </w:rPr>
+        <w:t>deuxième</w:t>
+      </w:r>
+      <w:r>
+        <w:rPr>
+          <w:rFonts w:ascii="Arial" w:hAnsi="Arial" w:cs="Arial"/>
+          <w:color w:val="000000" w:themeColor="text1"/>
+          <w:sz w:val="24"/>
+          <w:szCs w:val="24"/>
+        </w:rPr>
+        <w:t xml:space="preserve"> jeu appelé « FlagFinder » qui est similaire au premier. Cette fois-ci, nous devons choisir </w:t>
+      </w:r>
+      <w:r>
+        <w:rPr>
+          <w:rFonts w:ascii="Arial" w:hAnsi="Arial" w:cs="Arial"/>
+          <w:color w:val="000000" w:themeColor="text1"/>
+          <w:sz w:val="24"/>
+          <w:szCs w:val="24"/>
+        </w:rPr>
+        <w:t>parmi</w:t>
+      </w:r>
+      <w:r>
+        <w:rPr>
+          <w:rFonts w:ascii="Arial" w:hAnsi="Arial" w:cs="Arial"/>
+          <w:color w:val="000000" w:themeColor="text1"/>
+          <w:sz w:val="24"/>
+          <w:szCs w:val="24"/>
+        </w:rPr>
+        <w:t xml:space="preserve"> 4 drapeaux, celui qui appartient au pays af</w:t>
+      </w:r>
+      <w:r>
+        <w:rPr>
+          <w:rFonts w:ascii="Arial" w:hAnsi="Arial" w:cs="Arial"/>
+          <w:color w:val="000000" w:themeColor="text1"/>
+          <w:sz w:val="24"/>
+          <w:szCs w:val="24"/>
+        </w:rPr>
+        <w:t>fiché.</w:t>
+      </w:r>
+      <w:r>
+        <w:rPr>
+          <w:rFonts w:ascii="Arial" w:hAnsi="Arial" w:cs="Arial"/>
+          <w:color w:val="000000" w:themeColor="text1"/>
+          <w:sz w:val="24"/>
+          <w:szCs w:val="24"/>
+        </w:rPr>
+        <w:t xml:space="preserve"> Nous avons également continué le design du premier jeu et du menu ainsi que les </w:t>
+      </w:r>
+      <w:r>
+        <w:rPr>
+          <w:rFonts w:ascii="Arial" w:hAnsi="Arial" w:cs="Arial"/>
+          <w:color w:val="000000" w:themeColor="text1"/>
+          <w:sz w:val="24"/>
+          <w:szCs w:val="24"/>
+        </w:rPr>
+        <w:t>règles</w:t>
+      </w:r>
+      <w:r>
+        <w:rPr>
+          <w:rFonts w:ascii="Arial" w:hAnsi="Arial" w:cs="Arial"/>
+          <w:color w:val="000000" w:themeColor="text1"/>
+          <w:sz w:val="24"/>
+          <w:szCs w:val="24"/>
+        </w:rPr>
+        <w:t>.</w:t>
+      </w:r>
+    </w:p>
+    <w:p>
+      <w:pPr>
+        <w:rPr>
+          <w:rFonts w:ascii="Arial" w:hAnsi="Arial" w:cs="Arial"/>
+          <w:color w:val="2F5496" w:themeColor="accent1" w:themeShade="BF"/>
+          <w:sz w:val="28"/>
+          <w:szCs w:val="28"/>
+        </w:rPr>
+      </w:pPr>
+      <w:r>
+        <w:rPr>
+          <w:rFonts w:ascii="Arial" w:hAnsi="Arial" w:cs="Arial"/>
+          <w:color w:val="2F5496" w:themeColor="accent1" w:themeShade="BF"/>
+          <w:sz w:val="28"/>
+          <w:szCs w:val="28"/>
+        </w:rPr>
+        <w:t>Points positifs :</w:t>
+      </w:r>
+    </w:p>
+    <w:p>
+      <w:pPr>
+        <w:rPr>
+          <w:rFonts w:ascii="Arial" w:hAnsi="Arial" w:cs="Arial"/>
+          <w:color w:val="000000" w:themeColor="text1"/>
+          <w:sz w:val="24"/>
+          <w:szCs w:val="24"/>
+        </w:rPr>
+      </w:pPr>
+      <w:r>
+        <w:rPr>
+          <w:rFonts w:ascii="Arial" w:hAnsi="Arial" w:cs="Arial"/>
+          <w:color w:val="000000" w:themeColor="text1"/>
+          <w:sz w:val="24"/>
+          <w:szCs w:val="24"/>
+        </w:rPr>
+        <w:t>Nous nous sommes</w:t>
+      </w:r>
+      <w:r>
+        <w:rPr>
+          <w:rFonts w:ascii="Arial" w:hAnsi="Arial" w:cs="Arial"/>
+          <w:color w:val="000000" w:themeColor="text1"/>
+          <w:sz w:val="24"/>
+          <w:szCs w:val="24"/>
+        </w:rPr>
+        <w:t xml:space="preserve"> améliorés par rapport au premier sprint, </w:t>
+      </w:r>
+      <w:r>
+        <w:rPr>
+          <w:rFonts w:ascii="Arial" w:hAnsi="Arial" w:cs="Arial"/>
+          <w:color w:val="000000" w:themeColor="text1"/>
+          <w:sz w:val="24"/>
+          <w:szCs w:val="24"/>
+        </w:rPr>
+        <w:t>premièrement</w:t>
+      </w:r>
+      <w:r>
+        <w:rPr>
+          <w:rFonts w:ascii="Arial" w:hAnsi="Arial" w:cs="Arial"/>
+          <w:color w:val="000000" w:themeColor="text1"/>
+          <w:sz w:val="24"/>
+          <w:szCs w:val="24"/>
+        </w:rPr>
+        <w:t xml:space="preserve"> au niveau du burn</w:t>
+      </w:r>
+      <w:r>
+        <w:rPr>
+          <w:rFonts w:ascii="Arial" w:hAnsi="Arial" w:cs="Arial"/>
+          <w:color w:val="000000" w:themeColor="text1"/>
+          <w:sz w:val="24"/>
+          <w:szCs w:val="24"/>
+        </w:rPr>
+        <w:t>down</w:t>
+      </w:r>
+      <w:r>
+        <w:rPr>
+          <w:rFonts w:ascii="Arial" w:hAnsi="Arial" w:cs="Arial"/>
+          <w:color w:val="000000" w:themeColor="text1"/>
+          <w:sz w:val="24"/>
+          <w:szCs w:val="24"/>
+        </w:rPr>
+        <w:t xml:space="preserve"> </w:t>
+      </w:r>
+      <w:r>
+        <w:rPr>
+          <w:rFonts w:ascii="Arial" w:hAnsi="Arial" w:cs="Arial"/>
+          <w:color w:val="000000" w:themeColor="text1"/>
+          <w:sz w:val="24"/>
+          <w:szCs w:val="24"/>
+        </w:rPr>
+        <w:t>chart</w:t>
+      </w:r>
+      <w:r>
+        <w:rPr>
+          <w:rFonts w:ascii="Arial" w:hAnsi="Arial" w:cs="Arial"/>
+          <w:color w:val="000000" w:themeColor="text1"/>
+          <w:sz w:val="24"/>
+          <w:szCs w:val="24"/>
+        </w:rPr>
+        <w:t xml:space="preserve"> </w:t>
+      </w:r>
+      <w:r>
+        <w:rPr>
+          <w:rFonts w:ascii="Arial" w:hAnsi="Arial" w:cs="Arial"/>
+          <w:color w:val="000000" w:themeColor="text1"/>
+          <w:sz w:val="24"/>
+          <w:szCs w:val="24"/>
+        </w:rPr>
+        <w:t>même si nous n’avons pas pu tout faire</w:t>
+      </w:r>
+      <w:r>
+        <w:rPr>
+          <w:rFonts w:ascii="Arial" w:hAnsi="Arial" w:cs="Arial"/>
+          <w:color w:val="000000" w:themeColor="text1"/>
+          <w:sz w:val="24"/>
+          <w:szCs w:val="24"/>
+        </w:rPr>
+        <w:t xml:space="preserve">. </w:t>
+      </w:r>
+      <w:r>
+        <w:rPr>
+          <w:rFonts w:ascii="Arial" w:hAnsi="Arial" w:cs="Arial"/>
+          <w:color w:val="000000" w:themeColor="text1"/>
+          <w:sz w:val="24"/>
+          <w:szCs w:val="24"/>
+        </w:rPr>
+        <w:t>E</w:t>
+      </w:r>
+      <w:r>
+        <w:rPr>
+          <w:rFonts w:ascii="Arial" w:hAnsi="Arial" w:cs="Arial"/>
+          <w:color w:val="000000" w:themeColor="text1"/>
+          <w:sz w:val="24"/>
+          <w:szCs w:val="24"/>
+        </w:rPr>
+        <w:t>nsuite au niveau de la communication dans l’équipe</w:t>
+      </w:r>
+      <w:r>
+        <w:rPr>
+          <w:rFonts w:ascii="Arial" w:hAnsi="Arial" w:cs="Arial"/>
+          <w:color w:val="000000" w:themeColor="text1"/>
+          <w:sz w:val="24"/>
+          <w:szCs w:val="24"/>
+        </w:rPr>
+        <w:t>, c</w:t>
+      </w:r>
+      <w:r>
+        <w:rPr>
+          <w:rFonts w:ascii="Arial" w:hAnsi="Arial" w:cs="Arial"/>
+          <w:color w:val="000000" w:themeColor="text1"/>
+          <w:sz w:val="24"/>
+          <w:szCs w:val="24"/>
+        </w:rPr>
+        <w:t xml:space="preserve">hacun savait ce qu’il devait faire et nous partageons les </w:t>
+      </w:r>
+      <w:r>
+        <w:rPr>
+          <w:rFonts w:ascii="Arial" w:hAnsi="Arial" w:cs="Arial"/>
+          <w:color w:val="000000" w:themeColor="text1"/>
+          <w:sz w:val="24"/>
+          <w:szCs w:val="24"/>
+        </w:rPr>
+        <w:t>mêmes</w:t>
+      </w:r>
+      <w:r>
+        <w:rPr>
+          <w:rFonts w:ascii="Arial" w:hAnsi="Arial" w:cs="Arial"/>
+          <w:color w:val="000000" w:themeColor="text1"/>
+          <w:sz w:val="24"/>
+          <w:szCs w:val="24"/>
+        </w:rPr>
+        <w:t xml:space="preserve"> idées concernant le projet final.</w:t>
+      </w:r>
+    </w:p>
+    <w:p>
+      <w:pPr>
+        <w:rPr>
+          <w:rFonts w:ascii="Arial" w:hAnsi="Arial" w:cs="Arial"/>
+          <w:color w:val="2F5496" w:themeColor="accent1" w:themeShade="BF"/>
+          <w:sz w:val="28"/>
+          <w:szCs w:val="28"/>
+        </w:rPr>
+      </w:pPr>
+      <w:r>
+        <w:rPr>
+          <w:rFonts w:ascii="Arial" w:hAnsi="Arial" w:cs="Arial"/>
+          <w:color w:val="2F5496" w:themeColor="accent1" w:themeShade="BF"/>
+          <w:sz w:val="28"/>
+          <w:szCs w:val="28"/>
+        </w:rPr>
+        <w:t>Points négatifs :</w:t>
+      </w:r>
+    </w:p>
+    <w:p>
+      <w:pPr>
+        <w:rPr>
+          <w:rFonts w:ascii="Arial" w:hAnsi="Arial" w:cs="Arial"/>
+          <w:color w:val="000000" w:themeColor="text1"/>
+          <w:sz w:val="24"/>
+          <w:szCs w:val="24"/>
+        </w:rPr>
+      </w:pPr>
+      <w:r>
+        <w:rPr>
+          <w:rFonts w:ascii="Arial" w:hAnsi="Arial" w:cs="Arial"/>
+          <w:color w:val="000000" w:themeColor="text1"/>
+          <w:sz w:val="24"/>
+          <w:szCs w:val="24"/>
+        </w:rPr>
+        <w:t xml:space="preserve">Les tests unitaires ont été depuis le premier sprint, un gros </w:t>
+      </w:r>
+      <w:r>
+        <w:rPr>
+          <w:rFonts w:ascii="Arial" w:hAnsi="Arial" w:cs="Arial"/>
+          <w:color w:val="000000" w:themeColor="text1"/>
+          <w:sz w:val="24"/>
+          <w:szCs w:val="24"/>
+        </w:rPr>
+        <w:t>problème</w:t>
+      </w:r>
+      <w:r>
+        <w:rPr>
+          <w:rFonts w:ascii="Arial" w:hAnsi="Arial" w:cs="Arial"/>
+          <w:color w:val="000000" w:themeColor="text1"/>
+          <w:sz w:val="24"/>
+          <w:szCs w:val="24"/>
+        </w:rPr>
+        <w:t xml:space="preserve"> pour pouvoir valider les différentes </w:t>
+      </w:r>
+      <w:r>
+        <w:rPr>
+          <w:rFonts w:ascii="Arial" w:hAnsi="Arial" w:cs="Arial"/>
+          <w:color w:val="000000" w:themeColor="text1"/>
+          <w:sz w:val="24"/>
+          <w:szCs w:val="24"/>
+        </w:rPr>
+        <w:t xml:space="preserve">users stories. </w:t>
+      </w:r>
+      <w:r>
+        <w:rPr>
+          <w:rFonts w:ascii="Arial" w:hAnsi="Arial" w:cs="Arial"/>
+          <w:color w:val="000000" w:themeColor="text1"/>
+          <w:sz w:val="24"/>
+          <w:szCs w:val="24"/>
+        </w:rPr>
+        <w:t xml:space="preserve">C’est pourquoi toute l’équipe s’est mise d’accord pour retirer le </w:t>
+      </w:r>
+      <w:r>
+        <w:rPr>
+          <w:rFonts w:ascii="Arial" w:hAnsi="Arial" w:cs="Arial"/>
+          <w:color w:val="000000" w:themeColor="text1"/>
+          <w:sz w:val="24"/>
+          <w:szCs w:val="24"/>
+        </w:rPr>
+        <w:t>critère</w:t>
+      </w:r>
+      <w:r>
+        <w:rPr>
+          <w:rFonts w:ascii="Arial" w:hAnsi="Arial" w:cs="Arial"/>
+          <w:color w:val="000000" w:themeColor="text1"/>
+          <w:sz w:val="24"/>
+          <w:szCs w:val="24"/>
+        </w:rPr>
+        <w:t xml:space="preserve"> des tests de la definition of done pour pouvoir avancer plus rapidement.</w:t>
+      </w:r>
+      <w:r>
+        <w:rPr>
+          <w:rFonts w:ascii="Arial" w:hAnsi="Arial" w:cs="Arial"/>
+          <w:color w:val="000000" w:themeColor="text1"/>
+          <w:sz w:val="24"/>
+          <w:szCs w:val="24"/>
+        </w:rPr>
+        <w:t xml:space="preserve"> Il s’agit là d’une décision temporaire.</w:t>
+      </w:r>
+      <w:r>
+        <w:rPr>
+          <w:rFonts w:ascii="Arial" w:hAnsi="Arial" w:cs="Arial"/>
+          <w:color w:val="000000" w:themeColor="text1"/>
+          <w:sz w:val="24"/>
+          <w:szCs w:val="24"/>
+        </w:rPr>
+        <w:t xml:space="preserve"> De plus, nous n’avons pas pu finir une user story dans ce sprint.</w:t>
+      </w:r>
+    </w:p>
+    <w:p>
+      <w:pPr>
+        <w:rPr>
+          <w:rFonts w:ascii="Arial" w:hAnsi="Arial" w:cs="Arial"/>
+          <w:color w:val="2F5496" w:themeColor="accent1" w:themeShade="BF"/>
+          <w:sz w:val="28"/>
+          <w:szCs w:val="28"/>
+        </w:rPr>
+      </w:pPr>
+      <w:r>
+        <w:rPr>
+          <w:rFonts w:ascii="Arial" w:hAnsi="Arial" w:cs="Arial"/>
+          <w:color w:val="2F5496" w:themeColor="accent1" w:themeShade="BF"/>
+          <w:sz w:val="28"/>
+          <w:szCs w:val="28"/>
+        </w:rPr>
+        <w:t>Conclusion :</w:t>
+      </w:r>
+    </w:p>
+    <w:p>
+      <w:pPr>
+        <w:rPr>
+          <w:rFonts w:ascii="Arial" w:hAnsi="Arial" w:cs="Arial"/>
+          <w:color w:val="000000" w:themeColor="text1"/>
+          <w:sz w:val="24"/>
+          <w:szCs w:val="24"/>
+        </w:rPr>
+      </w:pPr>
+      <w:r>
+        <w:rPr>
+          <w:rFonts w:ascii="Arial" w:hAnsi="Arial" w:cs="Arial"/>
+          <w:color w:val="000000" w:themeColor="text1"/>
+          <w:sz w:val="24"/>
+          <w:szCs w:val="24"/>
+        </w:rPr>
+        <w:t xml:space="preserve">Grâce au burnchart down, nous savons maintenant </w:t>
+      </w:r>
+      <w:r>
+        <w:rPr>
+          <w:rFonts w:ascii="Arial" w:hAnsi="Arial" w:cs="Arial"/>
+          <w:color w:val="000000" w:themeColor="text1"/>
+          <w:sz w:val="24"/>
+          <w:szCs w:val="24"/>
+        </w:rPr>
+        <w:t>à</w:t>
+      </w:r>
+      <w:r>
+        <w:rPr>
+          <w:rFonts w:ascii="Arial" w:hAnsi="Arial" w:cs="Arial"/>
+          <w:color w:val="000000" w:themeColor="text1"/>
+          <w:sz w:val="24"/>
+          <w:szCs w:val="24"/>
+        </w:rPr>
+        <w:t xml:space="preserve"> peu </w:t>
+      </w:r>
+      <w:r>
+        <w:rPr>
+          <w:rFonts w:ascii="Arial" w:hAnsi="Arial" w:cs="Arial"/>
+          <w:color w:val="000000" w:themeColor="text1"/>
+          <w:sz w:val="24"/>
+          <w:szCs w:val="24"/>
+        </w:rPr>
+        <w:t>près</w:t>
+      </w:r>
+      <w:r>
+        <w:rPr>
+          <w:rFonts w:ascii="Arial" w:hAnsi="Arial" w:cs="Arial"/>
+          <w:color w:val="000000" w:themeColor="text1"/>
+          <w:sz w:val="24"/>
+          <w:szCs w:val="24"/>
+        </w:rPr>
+        <w:t xml:space="preserve"> mesurer le niveau de </w:t>
+      </w:r>
+      <w:r>
+        <w:rPr>
+          <w:rFonts w:ascii="Arial" w:hAnsi="Arial" w:cs="Arial"/>
+          <w:color w:val="000000" w:themeColor="text1"/>
+          <w:sz w:val="24"/>
+          <w:szCs w:val="24"/>
+        </w:rPr>
+        <w:t>complexité</w:t>
+      </w:r>
+      <w:r>
+        <w:rPr>
+          <w:rFonts w:ascii="Arial" w:hAnsi="Arial" w:cs="Arial"/>
+          <w:color w:val="000000" w:themeColor="text1"/>
+          <w:sz w:val="24"/>
+          <w:szCs w:val="24"/>
+        </w:rPr>
+        <w:t xml:space="preserve"> de nos futurs sprints, ce qui devrait nous permettre de terminer chaque user story que nous implémenterons. E</w:t>
+      </w:r>
+      <w:r>
+        <w:rPr>
+          <w:rFonts w:ascii="Arial" w:hAnsi="Arial" w:cs="Arial"/>
+          <w:color w:val="000000" w:themeColor="text1"/>
+          <w:sz w:val="24"/>
+          <w:szCs w:val="24"/>
+        </w:rPr>
+        <w:t>nfin,</w:t>
+      </w:r>
+      <w:r>
+        <w:rPr>
+          <w:rFonts w:ascii="Arial" w:hAnsi="Arial" w:cs="Arial"/>
+          <w:color w:val="000000" w:themeColor="text1"/>
+          <w:sz w:val="24"/>
+          <w:szCs w:val="24"/>
+        </w:rPr>
+        <w:t xml:space="preserve"> </w:t>
+      </w:r>
+      <w:r>
+        <w:rPr>
+          <w:rFonts w:ascii="Arial" w:hAnsi="Arial" w:cs="Arial"/>
+          <w:color w:val="000000" w:themeColor="text1"/>
+          <w:sz w:val="24"/>
+          <w:szCs w:val="24"/>
+        </w:rPr>
+        <w:t>étant</w:t>
+      </w:r>
+      <w:r>
+        <w:rPr>
+          <w:rFonts w:ascii="Arial" w:hAnsi="Arial" w:cs="Arial"/>
+          <w:color w:val="000000" w:themeColor="text1"/>
+          <w:sz w:val="24"/>
+          <w:szCs w:val="24"/>
+        </w:rPr>
+        <w:t xml:space="preserve"> donné que nous avons retirer les tests unitaires,</w:t>
+      </w:r>
+      <w:r>
+        <w:rPr>
+          <w:rFonts w:ascii="Arial" w:hAnsi="Arial" w:cs="Arial"/>
+          <w:color w:val="000000" w:themeColor="text1"/>
+          <w:sz w:val="24"/>
+          <w:szCs w:val="24"/>
+        </w:rPr>
+        <w:t xml:space="preserve"> cela nous a p</w:t>
+      </w:r>
+      <w:r>
+        <w:rPr>
+          <w:rFonts w:ascii="Arial" w:hAnsi="Arial" w:cs="Arial"/>
+          <w:color w:val="000000" w:themeColor="text1"/>
+          <w:sz w:val="24"/>
+          <w:szCs w:val="24"/>
+        </w:rPr>
+        <w:t>ermit de valider la majeur partie des users stories des sprints 1 et 2 puis</w:t>
+      </w:r>
       <w:bookmarkStart w:id="0" w:name="_GoBack"/>
       <w:bookmarkEnd w:id="0"/>
-    </w:p>
-    <w:p>
-      <w:pPr>
-        <w:rPr>
-          <w:rFonts w:ascii="Arial" w:hAnsi="Arial" w:cs="Arial"/>
-          <w:sz w:val="24"/>
-          <w:szCs w:val="24"/>
-        </w:rPr>
-      </w:pPr>
-      <w:r>
-        <w:rPr>
-          <w:rFonts w:ascii="Arial" w:hAnsi="Arial" w:cs="Arial"/>
-          <w:sz w:val="24"/>
-          <w:szCs w:val="24"/>
-        </w:rPr>
-        <w:t>Nous allons rester sur cette meme dynamique pour les prochains sprints et allons tout faire pour effectuer ce que nous n’avons pas fait dans ce premier sprint</w:t>
-      </w:r>
-      <w:r>
-        <w:rPr>
-          <w:rFonts w:ascii="Arial" w:hAnsi="Arial" w:cs="Arial"/>
-          <w:sz w:val="24"/>
-          <w:szCs w:val="24"/>
-        </w:rPr>
-        <w:t xml:space="preserve"> afin de respecter au maximum la méthode SCRUM.</w:t>
+      <w:r>
+        <w:rPr>
+          <w:rFonts w:ascii="Arial" w:hAnsi="Arial" w:cs="Arial"/>
+          <w:color w:val="000000" w:themeColor="text1"/>
+          <w:sz w:val="24"/>
+          <w:szCs w:val="24"/>
+        </w:rPr>
+        <w:t xml:space="preserve"> cela va nous permettre de se concentrer sur notre jeu et de pouvoir avancer plus rapidement</w:t>
+      </w:r>
+      <w:r>
+        <w:rPr>
+          <w:rFonts w:ascii="Arial" w:hAnsi="Arial" w:cs="Arial"/>
+          <w:color w:val="000000" w:themeColor="text1"/>
+          <w:sz w:val="24"/>
+          <w:szCs w:val="24"/>
+        </w:rPr>
+        <w:t>.</w:t>
       </w:r>
     </w:p>
     <w:sectPr>

</xml_diff>

<commit_message>
#57 Retrospective du sprint 3
</commit_message>
<xml_diff>
--- a/documentation/Retrospective.docx
+++ b/documentation/Retrospective.docx
@@ -1059,7 +1059,25 @@
           <w:sz w:val="24"/>
           <w:szCs w:val="24"/>
         </w:rPr>
-        <w:t xml:space="preserve"> sprint, nous avons implémenter un </w:t>
+        <w:t xml:space="preserve"> sprint, nous avons implément</w:t>
+      </w:r>
+      <w:r>
+        <w:rPr>
+          <w:rFonts w:ascii="Arial" w:hAnsi="Arial" w:cs="Arial"/>
+          <w:color w:val="000000" w:themeColor="text1"/>
+          <w:sz w:val="24"/>
+          <w:szCs w:val="24"/>
+        </w:rPr>
+        <w:t>é</w:t>
+      </w:r>
+      <w:r>
+        <w:rPr>
+          <w:rFonts w:ascii="Arial" w:hAnsi="Arial" w:cs="Arial"/>
+          <w:color w:val="000000" w:themeColor="text1"/>
+          <w:sz w:val="24"/>
+          <w:szCs w:val="24"/>
+        </w:rPr>
+        <w:t xml:space="preserve"> un </w:t>
       </w:r>
       <w:r>
         <w:rPr>
@@ -1560,27 +1578,458 @@
           <w:sz w:val="24"/>
           <w:szCs w:val="24"/>
         </w:rPr>
-        <w:t>ermit de valider la majeur partie des users stories des sprints 1 et 2 puis</w:t>
+        <w:t xml:space="preserve">ermit de valider </w:t>
+      </w:r>
+      <w:r>
+        <w:rPr>
+          <w:rFonts w:ascii="Arial" w:hAnsi="Arial" w:cs="Arial"/>
+          <w:color w:val="000000" w:themeColor="text1"/>
+          <w:sz w:val="24"/>
+          <w:szCs w:val="24"/>
+        </w:rPr>
+        <w:t>la majeure partie</w:t>
+      </w:r>
+      <w:r>
+        <w:rPr>
+          <w:rFonts w:ascii="Arial" w:hAnsi="Arial" w:cs="Arial"/>
+          <w:color w:val="000000" w:themeColor="text1"/>
+          <w:sz w:val="24"/>
+          <w:szCs w:val="24"/>
+        </w:rPr>
+        <w:t xml:space="preserve"> des users stories des sprints 1 et 2 puis</w:t>
+      </w:r>
+      <w:r>
+        <w:rPr>
+          <w:rFonts w:ascii="Arial" w:hAnsi="Arial" w:cs="Arial"/>
+          <w:color w:val="000000" w:themeColor="text1"/>
+          <w:sz w:val="24"/>
+          <w:szCs w:val="24"/>
+        </w:rPr>
+        <w:t xml:space="preserve"> cela va nous permettre de se concentrer sur notre jeu et de pouvoir avancer plus rapidement</w:t>
+      </w:r>
+      <w:r>
+        <w:rPr>
+          <w:rFonts w:ascii="Arial" w:hAnsi="Arial" w:cs="Arial"/>
+          <w:color w:val="000000" w:themeColor="text1"/>
+          <w:sz w:val="24"/>
+          <w:szCs w:val="24"/>
+        </w:rPr>
+        <w:t>.</w:t>
+      </w:r>
+    </w:p>
+    <w:p>
+      <w:pPr>
+        <w:rPr>
+          <w:rFonts w:ascii="Arial" w:hAnsi="Arial" w:cs="Arial"/>
+          <w:color w:val="000000" w:themeColor="text1"/>
+          <w:sz w:val="24"/>
+          <w:szCs w:val="24"/>
+        </w:rPr>
+      </w:pPr>
+    </w:p>
+    <w:p>
+      <w:pPr>
+        <w:pStyle w:val="Titre3"/>
+        <w:rPr>
+          <w:rFonts w:ascii="Arial" w:hAnsi="Arial" w:cs="Arial"/>
+          <w:color w:val="00B050"/>
+          <w:sz w:val="32"/>
+          <w:szCs w:val="32"/>
+          <w:u w:val="single"/>
+        </w:rPr>
+      </w:pPr>
+    </w:p>
+    <w:p>
+      <w:pPr>
+        <w:pStyle w:val="Titre3"/>
+        <w:rPr>
+          <w:rFonts w:ascii="Arial" w:hAnsi="Arial" w:cs="Arial"/>
+          <w:color w:val="00B050"/>
+          <w:sz w:val="32"/>
+          <w:szCs w:val="32"/>
+          <w:u w:val="single"/>
+        </w:rPr>
+      </w:pPr>
+    </w:p>
+    <w:p>
+      <w:pPr>
+        <w:pStyle w:val="Titre3"/>
+        <w:rPr>
+          <w:rFonts w:ascii="Arial" w:hAnsi="Arial" w:cs="Arial"/>
+          <w:color w:val="00B050"/>
+          <w:sz w:val="32"/>
+          <w:szCs w:val="32"/>
+          <w:u w:val="single"/>
+        </w:rPr>
+      </w:pPr>
+      <w:r>
+        <w:rPr>
+          <w:rFonts w:ascii="Arial" w:hAnsi="Arial" w:cs="Arial"/>
+          <w:color w:val="00B050"/>
+          <w:sz w:val="32"/>
+          <w:szCs w:val="32"/>
+          <w:u w:val="single"/>
+        </w:rPr>
+        <w:t xml:space="preserve">Sprint </w:t>
+      </w:r>
+      <w:r>
+        <w:rPr>
+          <w:rFonts w:ascii="Arial" w:hAnsi="Arial" w:cs="Arial"/>
+          <w:color w:val="00B050"/>
+          <w:sz w:val="32"/>
+          <w:szCs w:val="32"/>
+          <w:u w:val="single"/>
+        </w:rPr>
+        <w:t>3 :</w:t>
+      </w:r>
+    </w:p>
+    <w:p>
+      <w:pPr>
+        <w:jc w:val="center"/>
+      </w:pPr>
+      <w:r>
+        <w:rPr>
+          <w:noProof/>
+        </w:rPr>
+        <w:drawing>
+          <wp:inline distT="0" distB="0" distL="0" distR="0" wp14:anchorId="1B931EF2" wp14:editId="104B1AD8">
+            <wp:extent cx="3888740" cy="2309464"/>
+            <wp:effectExtent l="0" t="0" r="0" b="0"/>
+            <wp:docPr id="3" name="Image 3"/>
+            <wp:cNvGraphicFramePr>
+              <a:graphicFrameLocks xmlns:a="http://schemas.openxmlformats.org/drawingml/2006/main" noChangeAspect="1"/>
+            </wp:cNvGraphicFramePr>
+            <a:graphic xmlns:a="http://schemas.openxmlformats.org/drawingml/2006/main">
+              <a:graphicData uri="http://schemas.openxmlformats.org/drawingml/2006/picture">
+                <pic:pic xmlns:pic="http://schemas.openxmlformats.org/drawingml/2006/picture">
+                  <pic:nvPicPr>
+                    <pic:cNvPr id="0" name="Picture 1"/>
+                    <pic:cNvPicPr>
+                      <a:picLocks noChangeAspect="1" noChangeArrowheads="1"/>
+                    </pic:cNvPicPr>
+                  </pic:nvPicPr>
+                  <pic:blipFill>
+                    <a:blip r:embed="rId7" cstate="print">
+                      <a:extLst>
+                        <a:ext uri="{28A0092B-C50C-407E-A947-70E740481C1C}">
+                          <a14:useLocalDpi xmlns:a14="http://schemas.microsoft.com/office/drawing/2010/main" val="0"/>
+                        </a:ext>
+                      </a:extLst>
+                    </a:blip>
+                    <a:srcRect/>
+                    <a:stretch>
+                      <a:fillRect/>
+                    </a:stretch>
+                  </pic:blipFill>
+                  <pic:spPr bwMode="auto">
+                    <a:xfrm>
+                      <a:off x="0" y="0"/>
+                      <a:ext cx="3903479" cy="2318217"/>
+                    </a:xfrm>
+                    <a:prstGeom prst="rect">
+                      <a:avLst/>
+                    </a:prstGeom>
+                    <a:noFill/>
+                    <a:ln>
+                      <a:noFill/>
+                    </a:ln>
+                  </pic:spPr>
+                </pic:pic>
+              </a:graphicData>
+            </a:graphic>
+          </wp:inline>
+        </w:drawing>
+      </w:r>
+    </w:p>
+    <w:p>
+      <w:pPr>
+        <w:rPr>
+          <w:rFonts w:ascii="Arial" w:hAnsi="Arial" w:cs="Arial"/>
+          <w:color w:val="000000" w:themeColor="text1"/>
+          <w:sz w:val="24"/>
+          <w:szCs w:val="24"/>
+        </w:rPr>
+      </w:pPr>
+    </w:p>
+    <w:p>
+      <w:pPr>
+        <w:rPr>
+          <w:rFonts w:ascii="Arial" w:hAnsi="Arial" w:cs="Arial"/>
+          <w:color w:val="2F5496" w:themeColor="accent1" w:themeShade="BF"/>
+          <w:sz w:val="28"/>
+          <w:szCs w:val="28"/>
+        </w:rPr>
+      </w:pPr>
+      <w:r>
+        <w:rPr>
+          <w:rFonts w:ascii="Arial" w:hAnsi="Arial" w:cs="Arial"/>
+          <w:color w:val="2F5496" w:themeColor="accent1" w:themeShade="BF"/>
+          <w:sz w:val="28"/>
+          <w:szCs w:val="28"/>
+        </w:rPr>
+        <w:t>Description du sprint :</w:t>
+      </w:r>
+    </w:p>
+    <w:p>
+      <w:pPr>
+        <w:rPr>
+          <w:rFonts w:ascii="Arial" w:hAnsi="Arial" w:cs="Arial"/>
+          <w:color w:val="000000" w:themeColor="text1"/>
+          <w:sz w:val="24"/>
+          <w:szCs w:val="24"/>
+        </w:rPr>
+      </w:pPr>
+      <w:r>
+        <w:rPr>
+          <w:rFonts w:ascii="Arial" w:hAnsi="Arial" w:cs="Arial"/>
+          <w:color w:val="000000" w:themeColor="text1"/>
+          <w:sz w:val="24"/>
+          <w:szCs w:val="24"/>
+        </w:rPr>
+        <w:t>Dans ce troisième sprint, deux nouveaux jeux ont été implémentés, CapitalCity et PopGuesser</w:t>
+      </w:r>
+      <w:r>
+        <w:rPr>
+          <w:rFonts w:ascii="Arial" w:hAnsi="Arial" w:cs="Arial"/>
+          <w:color w:val="000000" w:themeColor="text1"/>
+          <w:sz w:val="24"/>
+          <w:szCs w:val="24"/>
+        </w:rPr>
+        <w:br/>
+        <w:t xml:space="preserve">, le premier </w:t>
+      </w:r>
+      <w:r>
+        <w:rPr>
+          <w:rFonts w:ascii="Arial" w:hAnsi="Arial" w:cs="Arial"/>
+          <w:color w:val="000000" w:themeColor="text1"/>
+          <w:sz w:val="24"/>
+          <w:szCs w:val="24"/>
+        </w:rPr>
+        <w:t>consiste à deviner les capitales de différents pays et le deuxième consiste à deviner quel pays à la population la plus élevée.</w:t>
+      </w:r>
+      <w:r>
+        <w:rPr>
+          <w:rFonts w:ascii="Arial" w:hAnsi="Arial" w:cs="Arial"/>
+          <w:color w:val="000000" w:themeColor="text1"/>
+          <w:sz w:val="24"/>
+          <w:szCs w:val="24"/>
+        </w:rPr>
+        <w:t xml:space="preserve"> Ensuite, nous avons continué le design de certains jeux, nous avons ajouté </w:t>
+      </w:r>
+      <w:r>
+        <w:rPr>
+          <w:rFonts w:ascii="Arial" w:hAnsi="Arial" w:cs="Arial"/>
+          <w:color w:val="000000" w:themeColor="text1"/>
+          <w:sz w:val="24"/>
+          <w:szCs w:val="24"/>
+        </w:rPr>
+        <w:t>les différentes fonctionnalités demandées</w:t>
+      </w:r>
+      <w:r>
+        <w:rPr>
+          <w:rFonts w:ascii="Arial" w:hAnsi="Arial" w:cs="Arial"/>
+          <w:color w:val="000000" w:themeColor="text1"/>
+          <w:sz w:val="24"/>
+          <w:szCs w:val="24"/>
+        </w:rPr>
+        <w:t xml:space="preserve"> par le client, un </w:t>
+      </w:r>
+      <w:r>
+        <w:rPr>
+          <w:rFonts w:ascii="Arial" w:hAnsi="Arial" w:cs="Arial"/>
+          <w:color w:val="000000" w:themeColor="text1"/>
+          <w:sz w:val="24"/>
+          <w:szCs w:val="24"/>
+        </w:rPr>
+        <w:t>début</w:t>
+      </w:r>
+      <w:r>
+        <w:rPr>
+          <w:rFonts w:ascii="Arial" w:hAnsi="Arial" w:cs="Arial"/>
+          <w:color w:val="000000" w:themeColor="text1"/>
+          <w:sz w:val="24"/>
+          <w:szCs w:val="24"/>
+        </w:rPr>
+        <w:t xml:space="preserve"> de serveur a été mis en place et enfin certains tests ont été continués.</w:t>
+      </w:r>
+    </w:p>
+    <w:p>
+      <w:pPr>
+        <w:rPr>
+          <w:rFonts w:ascii="Arial" w:hAnsi="Arial" w:cs="Arial"/>
+          <w:color w:val="2F5496" w:themeColor="accent1" w:themeShade="BF"/>
+          <w:sz w:val="28"/>
+          <w:szCs w:val="28"/>
+        </w:rPr>
+      </w:pPr>
+      <w:r>
+        <w:rPr>
+          <w:rFonts w:ascii="Arial" w:hAnsi="Arial" w:cs="Arial"/>
+          <w:color w:val="2F5496" w:themeColor="accent1" w:themeShade="BF"/>
+          <w:sz w:val="28"/>
+          <w:szCs w:val="28"/>
+        </w:rPr>
+        <w:t>Points positifs :</w:t>
+      </w:r>
+    </w:p>
+    <w:p>
+      <w:pPr>
+        <w:rPr>
+          <w:rFonts w:ascii="Arial" w:hAnsi="Arial" w:cs="Arial"/>
+          <w:color w:val="2F5496" w:themeColor="accent1" w:themeShade="BF"/>
+          <w:sz w:val="28"/>
+          <w:szCs w:val="28"/>
+        </w:rPr>
+      </w:pPr>
+      <w:r>
+        <w:rPr>
+          <w:rFonts w:ascii="Arial" w:hAnsi="Arial" w:cs="Arial"/>
+          <w:color w:val="000000" w:themeColor="text1"/>
+          <w:sz w:val="24"/>
+          <w:szCs w:val="24"/>
+        </w:rPr>
+        <w:t xml:space="preserve">Des tests ont enfin pu être réalisés, les différentes tâches à réaliser ont quasiment été </w:t>
+      </w:r>
+      <w:r>
+        <w:rPr>
+          <w:rFonts w:ascii="Arial" w:hAnsi="Arial" w:cs="Arial"/>
+          <w:color w:val="000000" w:themeColor="text1"/>
+          <w:sz w:val="24"/>
+          <w:szCs w:val="24"/>
+        </w:rPr>
+        <w:t xml:space="preserve">toutes </w:t>
+      </w:r>
+      <w:r>
+        <w:rPr>
+          <w:rFonts w:ascii="Arial" w:hAnsi="Arial" w:cs="Arial"/>
+          <w:color w:val="000000" w:themeColor="text1"/>
+          <w:sz w:val="24"/>
+          <w:szCs w:val="24"/>
+        </w:rPr>
+        <w:t>respectées</w:t>
+      </w:r>
+      <w:r>
+        <w:rPr>
+          <w:rFonts w:ascii="Arial" w:hAnsi="Arial" w:cs="Arial"/>
+          <w:color w:val="000000" w:themeColor="text1"/>
+          <w:sz w:val="24"/>
+          <w:szCs w:val="24"/>
+        </w:rPr>
+        <w:t xml:space="preserve">. Nous avons commencé à mettre en place le serveur qui </w:t>
+      </w:r>
+      <w:r>
+        <w:rPr>
+          <w:rFonts w:ascii="Arial" w:hAnsi="Arial" w:cs="Arial"/>
+          <w:color w:val="000000" w:themeColor="text1"/>
+          <w:sz w:val="24"/>
+          <w:szCs w:val="24"/>
+        </w:rPr>
+        <w:t>est</w:t>
+      </w:r>
+      <w:r>
+        <w:rPr>
+          <w:rFonts w:ascii="Arial" w:hAnsi="Arial" w:cs="Arial"/>
+          <w:color w:val="000000" w:themeColor="text1"/>
+          <w:sz w:val="24"/>
+          <w:szCs w:val="24"/>
+        </w:rPr>
+        <w:t xml:space="preserve"> la partie la plus difficile du projet. Nous avons maintenant 4 jeux fonctionnels de quoi enrichir le projet final.</w:t>
+      </w:r>
+    </w:p>
+    <w:p>
+      <w:pPr>
+        <w:rPr>
+          <w:rFonts w:ascii="Arial" w:hAnsi="Arial" w:cs="Arial"/>
+          <w:color w:val="2F5496" w:themeColor="accent1" w:themeShade="BF"/>
+          <w:sz w:val="28"/>
+          <w:szCs w:val="28"/>
+        </w:rPr>
+      </w:pPr>
+      <w:r>
+        <w:rPr>
+          <w:rFonts w:ascii="Arial" w:hAnsi="Arial" w:cs="Arial"/>
+          <w:color w:val="2F5496" w:themeColor="accent1" w:themeShade="BF"/>
+          <w:sz w:val="28"/>
+          <w:szCs w:val="28"/>
+        </w:rPr>
+        <w:t>Points négatifs :</w:t>
+      </w:r>
+    </w:p>
+    <w:p>
+      <w:pPr>
+        <w:rPr>
+          <w:rFonts w:ascii="Arial" w:hAnsi="Arial" w:cs="Arial"/>
+          <w:color w:val="2F5496" w:themeColor="accent1" w:themeShade="BF"/>
+          <w:sz w:val="28"/>
+          <w:szCs w:val="28"/>
+        </w:rPr>
+      </w:pPr>
+      <w:r>
+        <w:rPr>
+          <w:rFonts w:ascii="Arial" w:hAnsi="Arial" w:cs="Arial"/>
+          <w:color w:val="000000" w:themeColor="text1"/>
+          <w:sz w:val="24"/>
+          <w:szCs w:val="24"/>
+        </w:rPr>
+        <w:t xml:space="preserve">Le design de certains jeux prend plus de temps que prévus c’est pourquoi nous devons le continuer chaque sprint, ce qui peut ralentir l’avancement du projet. De plus, la répartition des tâches est mal attribuée étant donné que certains membres du projet </w:t>
+      </w:r>
+      <w:r>
+        <w:rPr>
+          <w:rFonts w:ascii="Arial" w:hAnsi="Arial" w:cs="Arial"/>
+          <w:color w:val="000000" w:themeColor="text1"/>
+          <w:sz w:val="24"/>
+          <w:szCs w:val="24"/>
+        </w:rPr>
+        <w:t>connaissent une soudaine perte de motivation</w:t>
+      </w:r>
+      <w:r>
+        <w:rPr>
+          <w:rFonts w:ascii="Arial" w:hAnsi="Arial" w:cs="Arial"/>
+          <w:color w:val="000000" w:themeColor="text1"/>
+          <w:sz w:val="24"/>
+          <w:szCs w:val="24"/>
+        </w:rPr>
+        <w:t>, ce qui implique une charge de travail supplémentaire pour les autres.</w:t>
       </w:r>
       <w:bookmarkStart w:id="0" w:name="_GoBack"/>
       <w:bookmarkEnd w:id="0"/>
-      <w:r>
-        <w:rPr>
-          <w:rFonts w:ascii="Arial" w:hAnsi="Arial" w:cs="Arial"/>
-          <w:color w:val="000000" w:themeColor="text1"/>
-          <w:sz w:val="24"/>
-          <w:szCs w:val="24"/>
-        </w:rPr>
-        <w:t xml:space="preserve"> cela va nous permettre de se concentrer sur notre jeu et de pouvoir avancer plus rapidement</w:t>
-      </w:r>
-      <w:r>
-        <w:rPr>
-          <w:rFonts w:ascii="Arial" w:hAnsi="Arial" w:cs="Arial"/>
-          <w:color w:val="000000" w:themeColor="text1"/>
-          <w:sz w:val="24"/>
-          <w:szCs w:val="24"/>
-        </w:rPr>
-        <w:t>.</w:t>
+    </w:p>
+    <w:p>
+      <w:pPr>
+        <w:rPr>
+          <w:rFonts w:ascii="Arial" w:hAnsi="Arial" w:cs="Arial"/>
+          <w:color w:val="2F5496" w:themeColor="accent1" w:themeShade="BF"/>
+          <w:sz w:val="28"/>
+          <w:szCs w:val="28"/>
+        </w:rPr>
+      </w:pPr>
+      <w:r>
+        <w:rPr>
+          <w:rFonts w:ascii="Arial" w:hAnsi="Arial" w:cs="Arial"/>
+          <w:color w:val="2F5496" w:themeColor="accent1" w:themeShade="BF"/>
+          <w:sz w:val="28"/>
+          <w:szCs w:val="28"/>
+        </w:rPr>
+        <w:t>Conclusion :</w:t>
+      </w:r>
+    </w:p>
+    <w:p>
+      <w:pPr>
+        <w:rPr>
+          <w:rFonts w:ascii="Arial" w:hAnsi="Arial" w:cs="Arial"/>
+          <w:color w:val="000000" w:themeColor="text1"/>
+          <w:sz w:val="24"/>
+          <w:szCs w:val="24"/>
+        </w:rPr>
+      </w:pPr>
+      <w:r>
+        <w:rPr>
+          <w:rFonts w:ascii="Arial" w:hAnsi="Arial" w:cs="Arial"/>
+          <w:color w:val="000000" w:themeColor="text1"/>
+          <w:sz w:val="24"/>
+          <w:szCs w:val="24"/>
+        </w:rPr>
+        <w:t>Nous allons revoir la distribution des tâches et la communication dans le groupe. Pour cela il sera impératif que tous les membres du projet soit présent lors des réunions. C’est pourquoi nous allons fixer des heures précises de rendez vous afin de prévenir par avance tous les membres.</w:t>
       </w:r>
     </w:p>
     <w:sectPr>
@@ -2341,6 +2790,7 @@
   <w:style w:type="paragraph" w:default="1" w:styleId="Normal">
     <w:name w:val="Normal"/>
     <w:qFormat/>
+    <w:rsid w:val="00ED7EA3"/>
   </w:style>
   <w:style w:type="paragraph" w:styleId="Titre1">
     <w:name w:val="heading 1"/>

</xml_diff>

<commit_message>
#70 Retrospective sprint 4
</commit_message>
<xml_diff>
--- a/documentation/Retrospective.docx
+++ b/documentation/Retrospective.docx
@@ -1991,8 +1991,501 @@
         </w:rPr>
         <w:t>, ce qui implique une charge de travail supplémentaire pour les autres.</w:t>
       </w:r>
+    </w:p>
+    <w:p>
+      <w:pPr>
+        <w:rPr>
+          <w:rFonts w:ascii="Arial" w:hAnsi="Arial" w:cs="Arial"/>
+          <w:color w:val="2F5496" w:themeColor="accent1" w:themeShade="BF"/>
+          <w:sz w:val="28"/>
+          <w:szCs w:val="28"/>
+        </w:rPr>
+      </w:pPr>
+      <w:r>
+        <w:rPr>
+          <w:rFonts w:ascii="Arial" w:hAnsi="Arial" w:cs="Arial"/>
+          <w:color w:val="2F5496" w:themeColor="accent1" w:themeShade="BF"/>
+          <w:sz w:val="28"/>
+          <w:szCs w:val="28"/>
+        </w:rPr>
+        <w:t>Conclusion :</w:t>
+      </w:r>
+    </w:p>
+    <w:p>
+      <w:pPr>
+        <w:rPr>
+          <w:rFonts w:ascii="Arial" w:hAnsi="Arial" w:cs="Arial"/>
+          <w:color w:val="000000" w:themeColor="text1"/>
+          <w:sz w:val="24"/>
+          <w:szCs w:val="24"/>
+        </w:rPr>
+      </w:pPr>
+      <w:r>
+        <w:rPr>
+          <w:rFonts w:ascii="Arial" w:hAnsi="Arial" w:cs="Arial"/>
+          <w:color w:val="000000" w:themeColor="text1"/>
+          <w:sz w:val="24"/>
+          <w:szCs w:val="24"/>
+        </w:rPr>
+        <w:t>Nous allons revoir la distribution des tâches et la communication dans le groupe. Pour cela il sera impératif que tous les membres du projet soit présent lors des réunions. C’est pourquoi nous allons fixer des heures précises de rendez vous afin de prévenir par avance tous les membres.</w:t>
+      </w:r>
+    </w:p>
+    <w:p>
+      <w:pPr>
+        <w:rPr>
+          <w:rFonts w:ascii="Arial" w:hAnsi="Arial" w:cs="Arial"/>
+          <w:color w:val="000000" w:themeColor="text1"/>
+          <w:sz w:val="24"/>
+          <w:szCs w:val="24"/>
+        </w:rPr>
+      </w:pPr>
+    </w:p>
+    <w:p>
+      <w:pPr>
+        <w:rPr>
+          <w:rFonts w:ascii="Arial" w:hAnsi="Arial" w:cs="Arial"/>
+          <w:color w:val="000000" w:themeColor="text1"/>
+          <w:sz w:val="24"/>
+          <w:szCs w:val="24"/>
+        </w:rPr>
+      </w:pPr>
+    </w:p>
+    <w:p>
+      <w:pPr>
+        <w:rPr>
+          <w:rFonts w:ascii="Arial" w:hAnsi="Arial" w:cs="Arial"/>
+          <w:color w:val="000000" w:themeColor="text1"/>
+          <w:sz w:val="24"/>
+          <w:szCs w:val="24"/>
+        </w:rPr>
+      </w:pPr>
+    </w:p>
+    <w:p>
+      <w:pPr>
+        <w:rPr>
+          <w:rFonts w:ascii="Arial" w:hAnsi="Arial" w:cs="Arial"/>
+          <w:color w:val="000000" w:themeColor="text1"/>
+          <w:sz w:val="24"/>
+          <w:szCs w:val="24"/>
+        </w:rPr>
+      </w:pPr>
+    </w:p>
+    <w:p>
+      <w:pPr>
+        <w:rPr>
+          <w:rFonts w:ascii="Arial" w:hAnsi="Arial" w:cs="Arial"/>
+          <w:color w:val="000000" w:themeColor="text1"/>
+          <w:sz w:val="24"/>
+          <w:szCs w:val="24"/>
+        </w:rPr>
+      </w:pPr>
+    </w:p>
+    <w:p>
+      <w:pPr>
+        <w:rPr>
+          <w:rFonts w:ascii="Arial" w:hAnsi="Arial" w:cs="Arial"/>
+          <w:color w:val="000000" w:themeColor="text1"/>
+          <w:sz w:val="24"/>
+          <w:szCs w:val="24"/>
+        </w:rPr>
+      </w:pPr>
+    </w:p>
+    <w:p>
+      <w:pPr>
+        <w:pStyle w:val="Titre3"/>
+        <w:rPr>
+          <w:rFonts w:ascii="Arial" w:hAnsi="Arial" w:cs="Arial"/>
+          <w:color w:val="00B050"/>
+          <w:sz w:val="32"/>
+          <w:szCs w:val="32"/>
+          <w:u w:val="single"/>
+        </w:rPr>
+      </w:pPr>
+    </w:p>
+    <w:p>
+      <w:pPr>
+        <w:pStyle w:val="Titre3"/>
+        <w:rPr>
+          <w:rFonts w:ascii="Arial" w:hAnsi="Arial" w:cs="Arial"/>
+          <w:color w:val="00B050"/>
+          <w:sz w:val="32"/>
+          <w:szCs w:val="32"/>
+          <w:u w:val="single"/>
+        </w:rPr>
+      </w:pPr>
+      <w:r>
+        <w:rPr>
+          <w:rFonts w:ascii="Arial" w:hAnsi="Arial" w:cs="Arial"/>
+          <w:color w:val="00B050"/>
+          <w:sz w:val="32"/>
+          <w:szCs w:val="32"/>
+          <w:u w:val="single"/>
+        </w:rPr>
+        <w:t xml:space="preserve">Sprint </w:t>
+      </w:r>
+      <w:r>
+        <w:rPr>
+          <w:rFonts w:ascii="Arial" w:hAnsi="Arial" w:cs="Arial"/>
+          <w:color w:val="00B050"/>
+          <w:sz w:val="32"/>
+          <w:szCs w:val="32"/>
+          <w:u w:val="single"/>
+        </w:rPr>
+        <w:t>4</w:t>
+      </w:r>
+      <w:r>
+        <w:rPr>
+          <w:rFonts w:ascii="Arial" w:hAnsi="Arial" w:cs="Arial"/>
+          <w:color w:val="00B050"/>
+          <w:sz w:val="32"/>
+          <w:szCs w:val="32"/>
+          <w:u w:val="single"/>
+        </w:rPr>
+        <w:t> :</w:t>
+      </w:r>
+    </w:p>
+    <w:p>
+      <w:pPr>
+        <w:rPr>
+          <w:rFonts w:ascii="Arial" w:hAnsi="Arial" w:cs="Arial"/>
+          <w:color w:val="000000" w:themeColor="text1"/>
+          <w:sz w:val="24"/>
+          <w:szCs w:val="24"/>
+        </w:rPr>
+      </w:pPr>
+    </w:p>
+    <w:p>
+      <w:pPr>
+        <w:rPr>
+          <w:rFonts w:ascii="Arial" w:hAnsi="Arial" w:cs="Arial"/>
+          <w:color w:val="000000" w:themeColor="text1"/>
+          <w:sz w:val="24"/>
+          <w:szCs w:val="24"/>
+        </w:rPr>
+      </w:pPr>
+      <w:r>
+        <w:rPr>
+          <w:noProof/>
+        </w:rPr>
+        <w:drawing>
+          <wp:inline distT="0" distB="0" distL="0" distR="0" wp14:anchorId="04AE6D01" wp14:editId="0F41F373">
+            <wp:extent cx="5622290" cy="2599016"/>
+            <wp:effectExtent l="0" t="0" r="0" b="0"/>
+            <wp:docPr id="4" name="Image 4"/>
+            <wp:cNvGraphicFramePr>
+              <a:graphicFrameLocks xmlns:a="http://schemas.openxmlformats.org/drawingml/2006/main" noChangeAspect="1"/>
+            </wp:cNvGraphicFramePr>
+            <a:graphic xmlns:a="http://schemas.openxmlformats.org/drawingml/2006/main">
+              <a:graphicData uri="http://schemas.openxmlformats.org/drawingml/2006/picture">
+                <pic:pic xmlns:pic="http://schemas.openxmlformats.org/drawingml/2006/picture">
+                  <pic:nvPicPr>
+                    <pic:cNvPr id="0" name="Picture 1"/>
+                    <pic:cNvPicPr>
+                      <a:picLocks noChangeAspect="1" noChangeArrowheads="1"/>
+                    </pic:cNvPicPr>
+                  </pic:nvPicPr>
+                  <pic:blipFill>
+                    <a:blip r:embed="rId8" cstate="print">
+                      <a:extLst>
+                        <a:ext uri="{28A0092B-C50C-407E-A947-70E740481C1C}">
+                          <a14:useLocalDpi xmlns:a14="http://schemas.microsoft.com/office/drawing/2010/main" val="0"/>
+                        </a:ext>
+                      </a:extLst>
+                    </a:blip>
+                    <a:srcRect/>
+                    <a:stretch>
+                      <a:fillRect/>
+                    </a:stretch>
+                  </pic:blipFill>
+                  <pic:spPr bwMode="auto">
+                    <a:xfrm>
+                      <a:off x="0" y="0"/>
+                      <a:ext cx="5628571" cy="2601920"/>
+                    </a:xfrm>
+                    <a:prstGeom prst="rect">
+                      <a:avLst/>
+                    </a:prstGeom>
+                    <a:noFill/>
+                    <a:ln>
+                      <a:noFill/>
+                    </a:ln>
+                  </pic:spPr>
+                </pic:pic>
+              </a:graphicData>
+            </a:graphic>
+          </wp:inline>
+        </w:drawing>
+      </w:r>
+    </w:p>
+    <w:p>
+      <w:pPr>
+        <w:rPr>
+          <w:rFonts w:ascii="Arial" w:hAnsi="Arial" w:cs="Arial"/>
+          <w:color w:val="2F5496" w:themeColor="accent1" w:themeShade="BF"/>
+          <w:sz w:val="28"/>
+          <w:szCs w:val="28"/>
+        </w:rPr>
+      </w:pPr>
+      <w:r>
+        <w:rPr>
+          <w:rFonts w:ascii="Arial" w:hAnsi="Arial" w:cs="Arial"/>
+          <w:color w:val="2F5496" w:themeColor="accent1" w:themeShade="BF"/>
+          <w:sz w:val="28"/>
+          <w:szCs w:val="28"/>
+        </w:rPr>
+        <w:t>Description du sprint :</w:t>
+      </w:r>
+    </w:p>
+    <w:p>
+      <w:pPr>
+        <w:rPr>
+          <w:rFonts w:ascii="Arial" w:hAnsi="Arial" w:cs="Arial"/>
+          <w:color w:val="2F5496" w:themeColor="accent1" w:themeShade="BF"/>
+          <w:sz w:val="28"/>
+          <w:szCs w:val="28"/>
+        </w:rPr>
+      </w:pPr>
+      <w:r>
+        <w:rPr>
+          <w:rFonts w:ascii="Arial" w:hAnsi="Arial" w:cs="Arial"/>
+          <w:color w:val="000000" w:themeColor="text1"/>
+          <w:sz w:val="24"/>
+          <w:szCs w:val="24"/>
+        </w:rPr>
+        <w:t xml:space="preserve">Dans ce quatrième sprint, nous avons enfin pu finir tous les tests de tous les jeux. </w:t>
+      </w:r>
+      <w:r>
+        <w:rPr>
+          <w:rFonts w:ascii="Arial" w:hAnsi="Arial" w:cs="Arial"/>
+          <w:color w:val="000000" w:themeColor="text1"/>
+          <w:sz w:val="24"/>
+          <w:szCs w:val="24"/>
+        </w:rPr>
+        <w:t>Nous avons ajouté un mode difficile dans deux jeux (flagGuesser et flagFinder)</w:t>
+      </w:r>
+      <w:r>
+        <w:rPr>
+          <w:rFonts w:ascii="Arial" w:hAnsi="Arial" w:cs="Arial"/>
+          <w:color w:val="000000" w:themeColor="text1"/>
+          <w:sz w:val="24"/>
+          <w:szCs w:val="24"/>
+        </w:rPr>
+        <w:t xml:space="preserve">. De plus, des sons ont été ajoutés afin de rendre </w:t>
+      </w:r>
+      <w:r>
+        <w:rPr>
+          <w:rFonts w:ascii="Arial" w:hAnsi="Arial" w:cs="Arial"/>
+          <w:color w:val="000000" w:themeColor="text1"/>
+          <w:sz w:val="24"/>
+          <w:szCs w:val="24"/>
+        </w:rPr>
+        <w:t>les jeux plus dynamiques</w:t>
+      </w:r>
+      <w:r>
+        <w:rPr>
+          <w:rFonts w:ascii="Arial" w:hAnsi="Arial" w:cs="Arial"/>
+          <w:color w:val="000000" w:themeColor="text1"/>
+          <w:sz w:val="24"/>
+          <w:szCs w:val="24"/>
+        </w:rPr>
+        <w:t>.</w:t>
+      </w:r>
+      <w:r>
+        <w:rPr>
+          <w:rFonts w:ascii="Arial" w:hAnsi="Arial" w:cs="Arial"/>
+          <w:color w:val="000000" w:themeColor="text1"/>
+          <w:sz w:val="24"/>
+          <w:szCs w:val="24"/>
+        </w:rPr>
+        <w:br/>
+        <w:t xml:space="preserve">Enfin, nous avons continué le design de certains jeux, puis coté multijoueur/serveur, cela a été un petit peu avancé </w:t>
+      </w:r>
+      <w:r>
+        <w:rPr>
+          <w:rFonts w:ascii="Arial" w:hAnsi="Arial" w:cs="Arial"/>
+          <w:color w:val="000000" w:themeColor="text1"/>
+          <w:sz w:val="24"/>
+          <w:szCs w:val="24"/>
+        </w:rPr>
+        <w:t>malgré</w:t>
+      </w:r>
+      <w:r>
+        <w:rPr>
+          <w:rFonts w:ascii="Arial" w:hAnsi="Arial" w:cs="Arial"/>
+          <w:color w:val="000000" w:themeColor="text1"/>
+          <w:sz w:val="24"/>
+          <w:szCs w:val="24"/>
+        </w:rPr>
+        <w:t xml:space="preserve"> des difficultés.</w:t>
+      </w:r>
+    </w:p>
+    <w:p>
+      <w:pPr>
+        <w:rPr>
+          <w:rFonts w:ascii="Arial" w:hAnsi="Arial" w:cs="Arial"/>
+          <w:color w:val="2F5496" w:themeColor="accent1" w:themeShade="BF"/>
+          <w:sz w:val="28"/>
+          <w:szCs w:val="28"/>
+        </w:rPr>
+      </w:pPr>
+      <w:r>
+        <w:rPr>
+          <w:rFonts w:ascii="Arial" w:hAnsi="Arial" w:cs="Arial"/>
+          <w:color w:val="2F5496" w:themeColor="accent1" w:themeShade="BF"/>
+          <w:sz w:val="28"/>
+          <w:szCs w:val="28"/>
+        </w:rPr>
+        <w:t>Points positifs :</w:t>
+      </w:r>
+    </w:p>
+    <w:p>
+      <w:pPr>
+        <w:rPr>
+          <w:rFonts w:ascii="Arial" w:hAnsi="Arial" w:cs="Arial"/>
+          <w:color w:val="2F5496" w:themeColor="accent1" w:themeShade="BF"/>
+          <w:sz w:val="28"/>
+          <w:szCs w:val="28"/>
+        </w:rPr>
+      </w:pPr>
+      <w:r>
+        <w:rPr>
+          <w:rFonts w:ascii="Arial" w:hAnsi="Arial" w:cs="Arial"/>
+          <w:color w:val="000000" w:themeColor="text1"/>
+          <w:sz w:val="24"/>
+          <w:szCs w:val="24"/>
+        </w:rPr>
+        <w:t>Les tests sont finis, la réalisation des modes difficile sur certains jeux a été plus compliqué que prévu mais réussie.</w:t>
+      </w:r>
+      <w:r>
+        <w:rPr>
+          <w:rFonts w:ascii="Arial" w:hAnsi="Arial" w:cs="Arial"/>
+          <w:color w:val="000000" w:themeColor="text1"/>
+          <w:sz w:val="24"/>
+          <w:szCs w:val="24"/>
+        </w:rPr>
+        <w:t xml:space="preserve"> Le jeu s’améliore et devient de plus en plus complet.</w:t>
+      </w:r>
+    </w:p>
+    <w:p>
+      <w:pPr>
+        <w:rPr>
+          <w:rFonts w:ascii="Arial" w:hAnsi="Arial" w:cs="Arial"/>
+          <w:color w:val="2F5496" w:themeColor="accent1" w:themeShade="BF"/>
+          <w:sz w:val="28"/>
+          <w:szCs w:val="28"/>
+        </w:rPr>
+      </w:pPr>
+      <w:r>
+        <w:rPr>
+          <w:rFonts w:ascii="Arial" w:hAnsi="Arial" w:cs="Arial"/>
+          <w:color w:val="2F5496" w:themeColor="accent1" w:themeShade="BF"/>
+          <w:sz w:val="28"/>
+          <w:szCs w:val="28"/>
+        </w:rPr>
+        <w:t>Points négatifs :</w:t>
+      </w:r>
+    </w:p>
+    <w:p>
+      <w:pPr>
+        <w:rPr>
+          <w:rFonts w:ascii="Arial" w:hAnsi="Arial" w:cs="Arial"/>
+          <w:color w:val="2F5496" w:themeColor="accent1" w:themeShade="BF"/>
+          <w:sz w:val="28"/>
+          <w:szCs w:val="28"/>
+        </w:rPr>
+      </w:pPr>
+      <w:r>
+        <w:rPr>
+          <w:rFonts w:ascii="Arial" w:hAnsi="Arial" w:cs="Arial"/>
+          <w:color w:val="000000" w:themeColor="text1"/>
+          <w:sz w:val="24"/>
+          <w:szCs w:val="24"/>
+        </w:rPr>
+        <w:t xml:space="preserve">Comme dans chaque sprint, le design des jeux est une tâche longue et pénible à réaliser et qui doit être réalisée </w:t>
+      </w:r>
+      <w:r>
+        <w:rPr>
+          <w:rFonts w:ascii="Arial" w:hAnsi="Arial" w:cs="Arial"/>
+          <w:color w:val="000000" w:themeColor="text1"/>
+          <w:sz w:val="24"/>
+          <w:szCs w:val="24"/>
+        </w:rPr>
+        <w:t>à</w:t>
+      </w:r>
+      <w:r>
+        <w:rPr>
+          <w:rFonts w:ascii="Arial" w:hAnsi="Arial" w:cs="Arial"/>
+          <w:color w:val="000000" w:themeColor="text1"/>
+          <w:sz w:val="24"/>
+          <w:szCs w:val="24"/>
+        </w:rPr>
+        <w:t xml:space="preserve"> chaque ajout de fonctionnalité (par exemple les nouveaux modes)</w:t>
+      </w:r>
+      <w:r>
+        <w:rPr>
+          <w:rFonts w:ascii="Arial" w:hAnsi="Arial" w:cs="Arial"/>
+          <w:color w:val="000000" w:themeColor="text1"/>
+          <w:sz w:val="24"/>
+          <w:szCs w:val="24"/>
+        </w:rPr>
+        <w:t xml:space="preserve">. Enfin, surtout coté </w:t>
+      </w:r>
+      <w:r>
+        <w:rPr>
+          <w:rFonts w:ascii="Arial" w:hAnsi="Arial" w:cs="Arial"/>
+          <w:color w:val="000000" w:themeColor="text1"/>
+          <w:sz w:val="24"/>
+          <w:szCs w:val="24"/>
+        </w:rPr>
+        <w:t>multijoueur, comme</w:t>
+      </w:r>
       <w:bookmarkStart w:id="0" w:name="_GoBack"/>
       <w:bookmarkEnd w:id="0"/>
+      <w:r>
+        <w:rPr>
+          <w:rFonts w:ascii="Arial" w:hAnsi="Arial" w:cs="Arial"/>
+          <w:color w:val="000000" w:themeColor="text1"/>
+          <w:sz w:val="24"/>
+          <w:szCs w:val="24"/>
+        </w:rPr>
+        <w:t xml:space="preserve"> le montre le burnchart nous n’avons pas réussi à réaliser cette </w:t>
+      </w:r>
+      <w:r>
+        <w:rPr>
+          <w:rFonts w:ascii="Arial" w:hAnsi="Arial" w:cs="Arial"/>
+          <w:color w:val="000000" w:themeColor="text1"/>
+          <w:sz w:val="24"/>
+          <w:szCs w:val="24"/>
+        </w:rPr>
+        <w:t xml:space="preserve"> tâche</w:t>
+      </w:r>
+      <w:r>
+        <w:rPr>
+          <w:rFonts w:ascii="Arial" w:hAnsi="Arial" w:cs="Arial"/>
+          <w:color w:val="000000" w:themeColor="text1"/>
+          <w:sz w:val="24"/>
+          <w:szCs w:val="24"/>
+        </w:rPr>
+        <w:t xml:space="preserve"> qui</w:t>
+      </w:r>
+      <w:r>
+        <w:rPr>
+          <w:rFonts w:ascii="Arial" w:hAnsi="Arial" w:cs="Arial"/>
+          <w:color w:val="000000" w:themeColor="text1"/>
+          <w:sz w:val="24"/>
+          <w:szCs w:val="24"/>
+        </w:rPr>
+        <w:t xml:space="preserve"> est très difficile comme nous l’avions prévu</w:t>
+      </w:r>
+      <w:r>
+        <w:rPr>
+          <w:rFonts w:ascii="Arial" w:hAnsi="Arial" w:cs="Arial"/>
+          <w:color w:val="000000" w:themeColor="text1"/>
+          <w:sz w:val="24"/>
+          <w:szCs w:val="24"/>
+        </w:rPr>
+        <w:t xml:space="preserve"> surtout lorsqu’il y’a peu de personne dessus et que la motivation n’est plus la même qu’au début.</w:t>
+      </w:r>
     </w:p>
     <w:p>
       <w:pPr>
@@ -2029,7 +2522,61 @@
           <w:sz w:val="24"/>
           <w:szCs w:val="24"/>
         </w:rPr>
-        <w:t>Nous allons revoir la distribution des tâches et la communication dans le groupe. Pour cela il sera impératif que tous les membres du projet soit présent lors des réunions. C’est pourquoi nous allons fixer des heures précises de rendez vous afin de prévenir par avance tous les membres.</w:t>
+        <w:t xml:space="preserve">Nous allons prendre une décision concernant la partie serveur/multijoueur du jeu pour le dernier sprint. Etant donné qu’il reste </w:t>
+      </w:r>
+      <w:r>
+        <w:rPr>
+          <w:rFonts w:ascii="Arial" w:hAnsi="Arial" w:cs="Arial"/>
+          <w:color w:val="000000" w:themeColor="text1"/>
+          <w:sz w:val="24"/>
+          <w:szCs w:val="24"/>
+        </w:rPr>
+        <w:t>plusieurs choses</w:t>
+      </w:r>
+      <w:r>
+        <w:rPr>
+          <w:rFonts w:ascii="Arial" w:hAnsi="Arial" w:cs="Arial"/>
+          <w:color w:val="000000" w:themeColor="text1"/>
+          <w:sz w:val="24"/>
+          <w:szCs w:val="24"/>
+        </w:rPr>
+        <w:t xml:space="preserve"> à faire pour compléter notre jeu, nous verrons si nous allons continuer cette partie</w:t>
+      </w:r>
+      <w:r>
+        <w:rPr>
+          <w:rFonts w:ascii="Arial" w:hAnsi="Arial" w:cs="Arial"/>
+          <w:color w:val="000000" w:themeColor="text1"/>
+          <w:sz w:val="24"/>
+          <w:szCs w:val="24"/>
+        </w:rPr>
+        <w:t xml:space="preserve"> ou non</w:t>
+      </w:r>
+      <w:r>
+        <w:rPr>
+          <w:rFonts w:ascii="Arial" w:hAnsi="Arial" w:cs="Arial"/>
+          <w:color w:val="000000" w:themeColor="text1"/>
+          <w:sz w:val="24"/>
+          <w:szCs w:val="24"/>
+        </w:rPr>
+        <w:t>.</w:t>
+      </w:r>
+      <w:r>
+        <w:rPr>
+          <w:rFonts w:ascii="Arial" w:hAnsi="Arial" w:cs="Arial"/>
+          <w:color w:val="000000" w:themeColor="text1"/>
+          <w:sz w:val="24"/>
+          <w:szCs w:val="24"/>
+        </w:rPr>
+        <w:t xml:space="preserve"> Nous devons impérativement finir le design de notre jeu, rajouter un mode difficile sur tous les jeux restants</w:t>
+      </w:r>
+      <w:r>
+        <w:rPr>
+          <w:rFonts w:ascii="Arial" w:hAnsi="Arial" w:cs="Arial"/>
+          <w:color w:val="000000" w:themeColor="text1"/>
+          <w:sz w:val="24"/>
+          <w:szCs w:val="24"/>
+        </w:rPr>
+        <w:t xml:space="preserve"> et ajouter des nouvelles fonctionnalités pour rendre les jeux les plus dynamiques possible.</w:t>
       </w:r>
     </w:p>
     <w:sectPr>
@@ -2790,7 +3337,7 @@
   <w:style w:type="paragraph" w:default="1" w:styleId="Normal">
     <w:name w:val="Normal"/>
     <w:qFormat/>
-    <w:rsid w:val="00ED7EA3"/>
+    <w:rsid w:val="006A1165"/>
   </w:style>
   <w:style w:type="paragraph" w:styleId="Titre1">
     <w:name w:val="heading 1"/>

</xml_diff>

<commit_message>
#94 Retrospective sprint final
</commit_message>
<xml_diff>
--- a/documentation/Retrospective.docx
+++ b/documentation/Retrospective.docx
@@ -41,6 +41,7 @@
           <w:szCs w:val="36"/>
         </w:rPr>
       </w:pPr>
+      <w:proofErr w:type="spellStart"/>
       <w:r>
         <w:rPr>
           <w:rFonts w:ascii="Arial" w:hAnsi="Arial" w:cs="Arial"/>
@@ -50,7 +51,19 @@
           <w:sz w:val="36"/>
           <w:szCs w:val="36"/>
         </w:rPr>
-        <w:t>Retrospective des sprints du projet</w:t>
+        <w:t>Retrospective</w:t>
+      </w:r>
+      <w:proofErr w:type="spellEnd"/>
+      <w:r>
+        <w:rPr>
+          <w:rFonts w:ascii="Arial" w:hAnsi="Arial" w:cs="Arial"/>
+          <w:b/>
+          <w:bCs/>
+          <w:color w:val="5B9BD5" w:themeColor="accent5"/>
+          <w:sz w:val="36"/>
+          <w:szCs w:val="36"/>
+        </w:rPr>
+        <w:t xml:space="preserve"> des sprints du projet</w:t>
       </w:r>
     </w:p>
     <w:p/>
@@ -220,6 +233,7 @@
         </w:rPr>
         <w:t>« </w:t>
       </w:r>
+      <w:proofErr w:type="spellStart"/>
       <w:r>
         <w:rPr>
           <w:rFonts w:ascii="Arial" w:hAnsi="Arial" w:cs="Arial"/>
@@ -228,6 +242,7 @@
         </w:rPr>
         <w:t>FlagGuesser</w:t>
       </w:r>
+      <w:proofErr w:type="spellEnd"/>
       <w:r>
         <w:rPr>
           <w:rFonts w:ascii="Arial" w:hAnsi="Arial" w:cs="Arial"/>
@@ -434,16 +449,54 @@
           <w:sz w:val="24"/>
           <w:szCs w:val="24"/>
         </w:rPr>
-        <w:t>effectuer un sprint planning dans de bonnes conditions, c’est-à-dire, réfléchir sur la mise en place de notre product backlog</w:t>
-      </w:r>
-      <w:r>
-        <w:rPr>
-          <w:rFonts w:ascii="Arial" w:hAnsi="Arial" w:cs="Arial"/>
-          <w:sz w:val="24"/>
-          <w:szCs w:val="24"/>
-        </w:rPr>
-        <w:t>, notre sprint backlog</w:t>
-      </w:r>
+        <w:t xml:space="preserve">effectuer un sprint planning dans de bonnes conditions, c’est-à-dire, réfléchir sur la mise en place de notre </w:t>
+      </w:r>
+      <w:proofErr w:type="spellStart"/>
+      <w:r>
+        <w:rPr>
+          <w:rFonts w:ascii="Arial" w:hAnsi="Arial" w:cs="Arial"/>
+          <w:sz w:val="24"/>
+          <w:szCs w:val="24"/>
+        </w:rPr>
+        <w:t>product</w:t>
+      </w:r>
+      <w:proofErr w:type="spellEnd"/>
+      <w:r>
+        <w:rPr>
+          <w:rFonts w:ascii="Arial" w:hAnsi="Arial" w:cs="Arial"/>
+          <w:sz w:val="24"/>
+          <w:szCs w:val="24"/>
+        </w:rPr>
+        <w:t xml:space="preserve"> </w:t>
+      </w:r>
+      <w:proofErr w:type="spellStart"/>
+      <w:r>
+        <w:rPr>
+          <w:rFonts w:ascii="Arial" w:hAnsi="Arial" w:cs="Arial"/>
+          <w:sz w:val="24"/>
+          <w:szCs w:val="24"/>
+        </w:rPr>
+        <w:t>backlog</w:t>
+      </w:r>
+      <w:proofErr w:type="spellEnd"/>
+      <w:r>
+        <w:rPr>
+          <w:rFonts w:ascii="Arial" w:hAnsi="Arial" w:cs="Arial"/>
+          <w:sz w:val="24"/>
+          <w:szCs w:val="24"/>
+        </w:rPr>
+        <w:t xml:space="preserve">, notre sprint </w:t>
+      </w:r>
+      <w:proofErr w:type="spellStart"/>
+      <w:r>
+        <w:rPr>
+          <w:rFonts w:ascii="Arial" w:hAnsi="Arial" w:cs="Arial"/>
+          <w:sz w:val="24"/>
+          <w:szCs w:val="24"/>
+        </w:rPr>
+        <w:t>backlog</w:t>
+      </w:r>
+      <w:proofErr w:type="spellEnd"/>
       <w:r>
         <w:rPr>
           <w:rFonts w:ascii="Arial" w:hAnsi="Arial" w:cs="Arial"/>
@@ -597,7 +650,25 @@
           <w:szCs w:val="24"/>
         </w:rPr>
         <w:br/>
-        <w:t>Enfin, nous avons réussi à finir la quasi-totalité des users stor</w:t>
+        <w:t xml:space="preserve">Enfin, nous avons réussi à finir la quasi-totalité des </w:t>
+      </w:r>
+      <w:proofErr w:type="spellStart"/>
+      <w:r>
+        <w:rPr>
+          <w:rFonts w:ascii="Arial" w:hAnsi="Arial" w:cs="Arial"/>
+          <w:sz w:val="24"/>
+          <w:szCs w:val="24"/>
+        </w:rPr>
+        <w:t>users</w:t>
+      </w:r>
+      <w:proofErr w:type="spellEnd"/>
+      <w:r>
+        <w:rPr>
+          <w:rFonts w:ascii="Arial" w:hAnsi="Arial" w:cs="Arial"/>
+          <w:sz w:val="24"/>
+          <w:szCs w:val="24"/>
+        </w:rPr>
+        <w:t xml:space="preserve"> stor</w:t>
       </w:r>
       <w:r>
         <w:rPr>
@@ -613,8 +684,18 @@
           <w:sz w:val="24"/>
           <w:szCs w:val="24"/>
         </w:rPr>
-        <w:t>s de notre sprint backlog</w:t>
-      </w:r>
+        <w:t xml:space="preserve">s de notre sprint </w:t>
+      </w:r>
+      <w:proofErr w:type="spellStart"/>
+      <w:r>
+        <w:rPr>
+          <w:rFonts w:ascii="Arial" w:hAnsi="Arial" w:cs="Arial"/>
+          <w:sz w:val="24"/>
+          <w:szCs w:val="24"/>
+        </w:rPr>
+        <w:t>backlog</w:t>
+      </w:r>
+      <w:proofErr w:type="spellEnd"/>
       <w:r>
         <w:rPr>
           <w:rFonts w:ascii="Arial" w:hAnsi="Arial" w:cs="Arial"/>
@@ -691,8 +772,72 @@
           <w:sz w:val="24"/>
           <w:szCs w:val="24"/>
         </w:rPr>
-        <w:t>Dû à notre manque d’expérience sur la méthode SCRUM, nous avions oubliés d’effectuer les definitions of ready ainsi que les definitions of done</w:t>
-      </w:r>
+        <w:t xml:space="preserve">Dû à notre manque d’expérience sur la méthode SCRUM, nous avions oubliés d’effectuer les </w:t>
+      </w:r>
+      <w:proofErr w:type="spellStart"/>
+      <w:r>
+        <w:rPr>
+          <w:rFonts w:ascii="Arial" w:hAnsi="Arial" w:cs="Arial"/>
+          <w:sz w:val="24"/>
+          <w:szCs w:val="24"/>
+        </w:rPr>
+        <w:t>definitions</w:t>
+      </w:r>
+      <w:proofErr w:type="spellEnd"/>
+      <w:r>
+        <w:rPr>
+          <w:rFonts w:ascii="Arial" w:hAnsi="Arial" w:cs="Arial"/>
+          <w:sz w:val="24"/>
+          <w:szCs w:val="24"/>
+        </w:rPr>
+        <w:t xml:space="preserve"> of </w:t>
+      </w:r>
+      <w:proofErr w:type="spellStart"/>
+      <w:r>
+        <w:rPr>
+          <w:rFonts w:ascii="Arial" w:hAnsi="Arial" w:cs="Arial"/>
+          <w:sz w:val="24"/>
+          <w:szCs w:val="24"/>
+        </w:rPr>
+        <w:t>ready</w:t>
+      </w:r>
+      <w:proofErr w:type="spellEnd"/>
+      <w:r>
+        <w:rPr>
+          <w:rFonts w:ascii="Arial" w:hAnsi="Arial" w:cs="Arial"/>
+          <w:sz w:val="24"/>
+          <w:szCs w:val="24"/>
+        </w:rPr>
+        <w:t xml:space="preserve"> ainsi que les </w:t>
+      </w:r>
+      <w:proofErr w:type="spellStart"/>
+      <w:r>
+        <w:rPr>
+          <w:rFonts w:ascii="Arial" w:hAnsi="Arial" w:cs="Arial"/>
+          <w:sz w:val="24"/>
+          <w:szCs w:val="24"/>
+        </w:rPr>
+        <w:t>definitions</w:t>
+      </w:r>
+      <w:proofErr w:type="spellEnd"/>
+      <w:r>
+        <w:rPr>
+          <w:rFonts w:ascii="Arial" w:hAnsi="Arial" w:cs="Arial"/>
+          <w:sz w:val="24"/>
+          <w:szCs w:val="24"/>
+        </w:rPr>
+        <w:t xml:space="preserve"> of </w:t>
+      </w:r>
+      <w:proofErr w:type="spellStart"/>
+      <w:r>
+        <w:rPr>
+          <w:rFonts w:ascii="Arial" w:hAnsi="Arial" w:cs="Arial"/>
+          <w:sz w:val="24"/>
+          <w:szCs w:val="24"/>
+        </w:rPr>
+        <w:t>done</w:t>
+      </w:r>
+      <w:proofErr w:type="spellEnd"/>
       <w:r>
         <w:rPr>
           <w:rFonts w:ascii="Arial" w:hAnsi="Arial" w:cs="Arial"/>
@@ -715,7 +860,25 @@
           <w:sz w:val="24"/>
           <w:szCs w:val="24"/>
         </w:rPr>
-        <w:t xml:space="preserve"> et le business value de nos users stories</w:t>
+        <w:t xml:space="preserve"> et le business value de nos </w:t>
+      </w:r>
+      <w:proofErr w:type="spellStart"/>
+      <w:r>
+        <w:rPr>
+          <w:rFonts w:ascii="Arial" w:hAnsi="Arial" w:cs="Arial"/>
+          <w:sz w:val="24"/>
+          <w:szCs w:val="24"/>
+        </w:rPr>
+        <w:t>users</w:t>
+      </w:r>
+      <w:proofErr w:type="spellEnd"/>
+      <w:r>
+        <w:rPr>
+          <w:rFonts w:ascii="Arial" w:hAnsi="Arial" w:cs="Arial"/>
+          <w:sz w:val="24"/>
+          <w:szCs w:val="24"/>
+        </w:rPr>
+        <w:t xml:space="preserve"> stories</w:t>
       </w:r>
       <w:r>
         <w:rPr>
@@ -764,15 +927,51 @@
           <w:sz w:val="24"/>
           <w:szCs w:val="24"/>
         </w:rPr>
-        <w:t xml:space="preserve"> users stories </w:t>
-      </w:r>
-      <w:r>
-        <w:rPr>
-          <w:rFonts w:ascii="Arial" w:hAnsi="Arial" w:cs="Arial"/>
-          <w:sz w:val="24"/>
-          <w:szCs w:val="24"/>
-        </w:rPr>
-        <w:t>ce qui est un frein pour valider les critères des définitions of done.</w:t>
+        <w:t xml:space="preserve"> </w:t>
+      </w:r>
+      <w:proofErr w:type="spellStart"/>
+      <w:r>
+        <w:rPr>
+          <w:rFonts w:ascii="Arial" w:hAnsi="Arial" w:cs="Arial"/>
+          <w:sz w:val="24"/>
+          <w:szCs w:val="24"/>
+        </w:rPr>
+        <w:t>users</w:t>
+      </w:r>
+      <w:proofErr w:type="spellEnd"/>
+      <w:r>
+        <w:rPr>
+          <w:rFonts w:ascii="Arial" w:hAnsi="Arial" w:cs="Arial"/>
+          <w:sz w:val="24"/>
+          <w:szCs w:val="24"/>
+        </w:rPr>
+        <w:t xml:space="preserve"> stories </w:t>
+      </w:r>
+      <w:r>
+        <w:rPr>
+          <w:rFonts w:ascii="Arial" w:hAnsi="Arial" w:cs="Arial"/>
+          <w:sz w:val="24"/>
+          <w:szCs w:val="24"/>
+        </w:rPr>
+        <w:t xml:space="preserve">ce qui est un frein pour valider les critères des définitions of </w:t>
+      </w:r>
+      <w:proofErr w:type="spellStart"/>
+      <w:r>
+        <w:rPr>
+          <w:rFonts w:ascii="Arial" w:hAnsi="Arial" w:cs="Arial"/>
+          <w:sz w:val="24"/>
+          <w:szCs w:val="24"/>
+        </w:rPr>
+        <w:t>done</w:t>
+      </w:r>
+      <w:proofErr w:type="spellEnd"/>
+      <w:r>
+        <w:rPr>
+          <w:rFonts w:ascii="Arial" w:hAnsi="Arial" w:cs="Arial"/>
+          <w:sz w:val="24"/>
+          <w:szCs w:val="24"/>
+        </w:rPr>
+        <w:t>.</w:t>
       </w:r>
     </w:p>
     <w:p>
@@ -790,7 +989,25 @@
           <w:sz w:val="24"/>
           <w:szCs w:val="24"/>
         </w:rPr>
-        <w:t>De plus, comme le montre notre burnchart down, nous avons mal estimé la vélocité du sprint. Nous avons alors fini trop rapidement ce que nous avions à faire.</w:t>
+        <w:t xml:space="preserve">De plus, comme le montre notre </w:t>
+      </w:r>
+      <w:proofErr w:type="spellStart"/>
+      <w:r>
+        <w:rPr>
+          <w:rFonts w:ascii="Arial" w:hAnsi="Arial" w:cs="Arial"/>
+          <w:sz w:val="24"/>
+          <w:szCs w:val="24"/>
+        </w:rPr>
+        <w:t>burnchart</w:t>
+      </w:r>
+      <w:proofErr w:type="spellEnd"/>
+      <w:r>
+        <w:rPr>
+          <w:rFonts w:ascii="Arial" w:hAnsi="Arial" w:cs="Arial"/>
+          <w:sz w:val="24"/>
+          <w:szCs w:val="24"/>
+        </w:rPr>
+        <w:t xml:space="preserve"> down, nous avons mal estimé la vélocité du sprint. Nous avons alors fini trop rapidement ce que nous avions à faire.</w:t>
       </w:r>
     </w:p>
     <w:p>
@@ -808,7 +1025,25 @@
           <w:sz w:val="24"/>
           <w:szCs w:val="24"/>
         </w:rPr>
-        <w:t>Enfin, il reste encore quelques corrections à réaliser notamment au niveau du design de notre jeu puis d’autres users stories à implémenter dans les prochains sprints.</w:t>
+        <w:t xml:space="preserve">Enfin, il reste encore quelques corrections à réaliser notamment au niveau du design de notre jeu puis d’autres </w:t>
+      </w:r>
+      <w:proofErr w:type="spellStart"/>
+      <w:r>
+        <w:rPr>
+          <w:rFonts w:ascii="Arial" w:hAnsi="Arial" w:cs="Arial"/>
+          <w:sz w:val="24"/>
+          <w:szCs w:val="24"/>
+        </w:rPr>
+        <w:t>users</w:t>
+      </w:r>
+      <w:proofErr w:type="spellEnd"/>
+      <w:r>
+        <w:rPr>
+          <w:rFonts w:ascii="Arial" w:hAnsi="Arial" w:cs="Arial"/>
+          <w:sz w:val="24"/>
+          <w:szCs w:val="24"/>
+        </w:rPr>
+        <w:t xml:space="preserve"> stories à implémenter dans les prochains sprints.</w:t>
       </w:r>
       <w:r>
         <w:rPr>
@@ -1095,7 +1330,27 @@
           <w:sz w:val="24"/>
           <w:szCs w:val="24"/>
         </w:rPr>
-        <w:t xml:space="preserve"> jeu appelé « FlagFinder » qui est similaire au premier. Cette fois-ci, nous devons choisir </w:t>
+        <w:t xml:space="preserve"> jeu appelé « </w:t>
+      </w:r>
+      <w:proofErr w:type="spellStart"/>
+      <w:r>
+        <w:rPr>
+          <w:rFonts w:ascii="Arial" w:hAnsi="Arial" w:cs="Arial"/>
+          <w:color w:val="000000" w:themeColor="text1"/>
+          <w:sz w:val="24"/>
+          <w:szCs w:val="24"/>
+        </w:rPr>
+        <w:t>FlagFinder</w:t>
+      </w:r>
+      <w:proofErr w:type="spellEnd"/>
+      <w:r>
+        <w:rPr>
+          <w:rFonts w:ascii="Arial" w:hAnsi="Arial" w:cs="Arial"/>
+          <w:color w:val="000000" w:themeColor="text1"/>
+          <w:sz w:val="24"/>
+          <w:szCs w:val="24"/>
+        </w:rPr>
+        <w:t xml:space="preserve"> » qui est similaire au premier. Cette fois-ci, nous devons choisir </w:t>
       </w:r>
       <w:r>
         <w:rPr>
@@ -1214,7 +1469,17 @@
           <w:sz w:val="24"/>
           <w:szCs w:val="24"/>
         </w:rPr>
-        <w:t xml:space="preserve"> au niveau du burn</w:t>
+        <w:t xml:space="preserve"> au niveau du </w:t>
+      </w:r>
+      <w:proofErr w:type="spellStart"/>
+      <w:r>
+        <w:rPr>
+          <w:rFonts w:ascii="Arial" w:hAnsi="Arial" w:cs="Arial"/>
+          <w:color w:val="000000" w:themeColor="text1"/>
+          <w:sz w:val="24"/>
+          <w:szCs w:val="24"/>
+        </w:rPr>
+        <w:t>burn</w:t>
       </w:r>
       <w:r>
         <w:rPr>
@@ -1225,6 +1490,7 @@
         </w:rPr>
         <w:t>down</w:t>
       </w:r>
+      <w:proofErr w:type="spellEnd"/>
       <w:r>
         <w:rPr>
           <w:rFonts w:ascii="Arial" w:hAnsi="Arial" w:cs="Arial"/>
@@ -1380,14 +1646,25 @@
         </w:rPr>
         <w:t xml:space="preserve"> pour pouvoir valider les différentes </w:t>
       </w:r>
-      <w:r>
-        <w:rPr>
-          <w:rFonts w:ascii="Arial" w:hAnsi="Arial" w:cs="Arial"/>
-          <w:color w:val="000000" w:themeColor="text1"/>
-          <w:sz w:val="24"/>
-          <w:szCs w:val="24"/>
-        </w:rPr>
-        <w:t xml:space="preserve">users stories. </w:t>
+      <w:proofErr w:type="spellStart"/>
+      <w:r>
+        <w:rPr>
+          <w:rFonts w:ascii="Arial" w:hAnsi="Arial" w:cs="Arial"/>
+          <w:color w:val="000000" w:themeColor="text1"/>
+          <w:sz w:val="24"/>
+          <w:szCs w:val="24"/>
+        </w:rPr>
+        <w:t>users</w:t>
+      </w:r>
+      <w:proofErr w:type="spellEnd"/>
+      <w:r>
+        <w:rPr>
+          <w:rFonts w:ascii="Arial" w:hAnsi="Arial" w:cs="Arial"/>
+          <w:color w:val="000000" w:themeColor="text1"/>
+          <w:sz w:val="24"/>
+          <w:szCs w:val="24"/>
+        </w:rPr>
+        <w:t xml:space="preserve"> stories. </w:t>
       </w:r>
       <w:r>
         <w:rPr>
@@ -1414,7 +1691,47 @@
           <w:sz w:val="24"/>
           <w:szCs w:val="24"/>
         </w:rPr>
-        <w:t xml:space="preserve"> des tests de la definition of done pour pouvoir avancer plus rapidement.</w:t>
+        <w:t xml:space="preserve"> des tests de la </w:t>
+      </w:r>
+      <w:proofErr w:type="spellStart"/>
+      <w:r>
+        <w:rPr>
+          <w:rFonts w:ascii="Arial" w:hAnsi="Arial" w:cs="Arial"/>
+          <w:color w:val="000000" w:themeColor="text1"/>
+          <w:sz w:val="24"/>
+          <w:szCs w:val="24"/>
+        </w:rPr>
+        <w:t>definition</w:t>
+      </w:r>
+      <w:proofErr w:type="spellEnd"/>
+      <w:r>
+        <w:rPr>
+          <w:rFonts w:ascii="Arial" w:hAnsi="Arial" w:cs="Arial"/>
+          <w:color w:val="000000" w:themeColor="text1"/>
+          <w:sz w:val="24"/>
+          <w:szCs w:val="24"/>
+        </w:rPr>
+        <w:t xml:space="preserve"> of </w:t>
+      </w:r>
+      <w:proofErr w:type="spellStart"/>
+      <w:r>
+        <w:rPr>
+          <w:rFonts w:ascii="Arial" w:hAnsi="Arial" w:cs="Arial"/>
+          <w:color w:val="000000" w:themeColor="text1"/>
+          <w:sz w:val="24"/>
+          <w:szCs w:val="24"/>
+        </w:rPr>
+        <w:t>done</w:t>
+      </w:r>
+      <w:proofErr w:type="spellEnd"/>
+      <w:r>
+        <w:rPr>
+          <w:rFonts w:ascii="Arial" w:hAnsi="Arial" w:cs="Arial"/>
+          <w:color w:val="000000" w:themeColor="text1"/>
+          <w:sz w:val="24"/>
+          <w:szCs w:val="24"/>
+        </w:rPr>
+        <w:t xml:space="preserve"> pour pouvoir avancer plus rapidement.</w:t>
       </w:r>
       <w:r>
         <w:rPr>
@@ -1470,7 +1787,27 @@
           <w:sz w:val="24"/>
           <w:szCs w:val="24"/>
         </w:rPr>
-        <w:t xml:space="preserve">Grâce au burnchart down, nous savons maintenant </w:t>
+        <w:t xml:space="preserve">Grâce au </w:t>
+      </w:r>
+      <w:proofErr w:type="spellStart"/>
+      <w:r>
+        <w:rPr>
+          <w:rFonts w:ascii="Arial" w:hAnsi="Arial" w:cs="Arial"/>
+          <w:color w:val="000000" w:themeColor="text1"/>
+          <w:sz w:val="24"/>
+          <w:szCs w:val="24"/>
+        </w:rPr>
+        <w:t>burnchart</w:t>
+      </w:r>
+      <w:proofErr w:type="spellEnd"/>
+      <w:r>
+        <w:rPr>
+          <w:rFonts w:ascii="Arial" w:hAnsi="Arial" w:cs="Arial"/>
+          <w:color w:val="000000" w:themeColor="text1"/>
+          <w:sz w:val="24"/>
+          <w:szCs w:val="24"/>
+        </w:rPr>
+        <w:t xml:space="preserve"> down, nous savons maintenant </w:t>
       </w:r>
       <w:r>
         <w:rPr>
@@ -1596,7 +1933,27 @@
           <w:sz w:val="24"/>
           <w:szCs w:val="24"/>
         </w:rPr>
-        <w:t xml:space="preserve"> des users stories des sprints 1 et 2 puis</w:t>
+        <w:t xml:space="preserve"> des </w:t>
+      </w:r>
+      <w:proofErr w:type="spellStart"/>
+      <w:r>
+        <w:rPr>
+          <w:rFonts w:ascii="Arial" w:hAnsi="Arial" w:cs="Arial"/>
+          <w:color w:val="000000" w:themeColor="text1"/>
+          <w:sz w:val="24"/>
+          <w:szCs w:val="24"/>
+        </w:rPr>
+        <w:t>users</w:t>
+      </w:r>
+      <w:proofErr w:type="spellEnd"/>
+      <w:r>
+        <w:rPr>
+          <w:rFonts w:ascii="Arial" w:hAnsi="Arial" w:cs="Arial"/>
+          <w:color w:val="000000" w:themeColor="text1"/>
+          <w:sz w:val="24"/>
+          <w:szCs w:val="24"/>
+        </w:rPr>
+        <w:t xml:space="preserve"> stories des sprints 1 et 2 puis</w:t>
       </w:r>
       <w:r>
         <w:rPr>
@@ -1786,8 +2143,39 @@
           <w:sz w:val="24"/>
           <w:szCs w:val="24"/>
         </w:rPr>
-        <w:t>Dans ce troisième sprint, deux nouveaux jeux ont été implémentés, CapitalCity et PopGuesser</w:t>
-      </w:r>
+        <w:t xml:space="preserve">Dans ce troisième sprint, deux nouveaux jeux ont été implémentés, </w:t>
+      </w:r>
+      <w:proofErr w:type="spellStart"/>
+      <w:r>
+        <w:rPr>
+          <w:rFonts w:ascii="Arial" w:hAnsi="Arial" w:cs="Arial"/>
+          <w:color w:val="000000" w:themeColor="text1"/>
+          <w:sz w:val="24"/>
+          <w:szCs w:val="24"/>
+        </w:rPr>
+        <w:t>CapitalCity</w:t>
+      </w:r>
+      <w:proofErr w:type="spellEnd"/>
+      <w:r>
+        <w:rPr>
+          <w:rFonts w:ascii="Arial" w:hAnsi="Arial" w:cs="Arial"/>
+          <w:color w:val="000000" w:themeColor="text1"/>
+          <w:sz w:val="24"/>
+          <w:szCs w:val="24"/>
+        </w:rPr>
+        <w:t xml:space="preserve"> et </w:t>
+      </w:r>
+      <w:proofErr w:type="spellStart"/>
+      <w:r>
+        <w:rPr>
+          <w:rFonts w:ascii="Arial" w:hAnsi="Arial" w:cs="Arial"/>
+          <w:color w:val="000000" w:themeColor="text1"/>
+          <w:sz w:val="24"/>
+          <w:szCs w:val="24"/>
+        </w:rPr>
+        <w:t>PopGuesser</w:t>
+      </w:r>
+      <w:proofErr w:type="spellEnd"/>
       <w:r>
         <w:rPr>
           <w:rFonts w:ascii="Arial" w:hAnsi="Arial" w:cs="Arial"/>
@@ -2261,7 +2649,47 @@
           <w:sz w:val="24"/>
           <w:szCs w:val="24"/>
         </w:rPr>
-        <w:t>Nous avons ajouté un mode difficile dans deux jeux (flagGuesser et flagFinder)</w:t>
+        <w:t>Nous avons ajouté un mode difficile dans deux jeux (</w:t>
+      </w:r>
+      <w:proofErr w:type="spellStart"/>
+      <w:r>
+        <w:rPr>
+          <w:rFonts w:ascii="Arial" w:hAnsi="Arial" w:cs="Arial"/>
+          <w:color w:val="000000" w:themeColor="text1"/>
+          <w:sz w:val="24"/>
+          <w:szCs w:val="24"/>
+        </w:rPr>
+        <w:t>flagGuesser</w:t>
+      </w:r>
+      <w:proofErr w:type="spellEnd"/>
+      <w:r>
+        <w:rPr>
+          <w:rFonts w:ascii="Arial" w:hAnsi="Arial" w:cs="Arial"/>
+          <w:color w:val="000000" w:themeColor="text1"/>
+          <w:sz w:val="24"/>
+          <w:szCs w:val="24"/>
+        </w:rPr>
+        <w:t xml:space="preserve"> et </w:t>
+      </w:r>
+      <w:proofErr w:type="spellStart"/>
+      <w:r>
+        <w:rPr>
+          <w:rFonts w:ascii="Arial" w:hAnsi="Arial" w:cs="Arial"/>
+          <w:color w:val="000000" w:themeColor="text1"/>
+          <w:sz w:val="24"/>
+          <w:szCs w:val="24"/>
+        </w:rPr>
+        <w:t>flagFinder</w:t>
+      </w:r>
+      <w:proofErr w:type="spellEnd"/>
+      <w:r>
+        <w:rPr>
+          <w:rFonts w:ascii="Arial" w:hAnsi="Arial" w:cs="Arial"/>
+          <w:color w:val="000000" w:themeColor="text1"/>
+          <w:sz w:val="24"/>
+          <w:szCs w:val="24"/>
+        </w:rPr>
+        <w:t>)</w:t>
       </w:r>
       <w:r>
         <w:rPr>
@@ -2439,54 +2867,359 @@
         </w:rPr>
         <w:t>multijoueur, comme</w:t>
       </w:r>
+      <w:r>
+        <w:rPr>
+          <w:rFonts w:ascii="Arial" w:hAnsi="Arial" w:cs="Arial"/>
+          <w:color w:val="000000" w:themeColor="text1"/>
+          <w:sz w:val="24"/>
+          <w:szCs w:val="24"/>
+        </w:rPr>
+        <w:t xml:space="preserve"> le montre le </w:t>
+      </w:r>
+      <w:proofErr w:type="spellStart"/>
+      <w:r>
+        <w:rPr>
+          <w:rFonts w:ascii="Arial" w:hAnsi="Arial" w:cs="Arial"/>
+          <w:color w:val="000000" w:themeColor="text1"/>
+          <w:sz w:val="24"/>
+          <w:szCs w:val="24"/>
+        </w:rPr>
+        <w:t>burnchart</w:t>
+      </w:r>
+      <w:proofErr w:type="spellEnd"/>
+      <w:r>
+        <w:rPr>
+          <w:rFonts w:ascii="Arial" w:hAnsi="Arial" w:cs="Arial"/>
+          <w:color w:val="000000" w:themeColor="text1"/>
+          <w:sz w:val="24"/>
+          <w:szCs w:val="24"/>
+        </w:rPr>
+        <w:t xml:space="preserve"> nous n’avons pas réussi à réaliser </w:t>
+      </w:r>
+      <w:proofErr w:type="gramStart"/>
+      <w:r>
+        <w:rPr>
+          <w:rFonts w:ascii="Arial" w:hAnsi="Arial" w:cs="Arial"/>
+          <w:color w:val="000000" w:themeColor="text1"/>
+          <w:sz w:val="24"/>
+          <w:szCs w:val="24"/>
+        </w:rPr>
+        <w:t xml:space="preserve">cette </w:t>
+      </w:r>
+      <w:r>
+        <w:rPr>
+          <w:rFonts w:ascii="Arial" w:hAnsi="Arial" w:cs="Arial"/>
+          <w:color w:val="000000" w:themeColor="text1"/>
+          <w:sz w:val="24"/>
+          <w:szCs w:val="24"/>
+        </w:rPr>
+        <w:t xml:space="preserve"> tâche</w:t>
+      </w:r>
+      <w:proofErr w:type="gramEnd"/>
+      <w:r>
+        <w:rPr>
+          <w:rFonts w:ascii="Arial" w:hAnsi="Arial" w:cs="Arial"/>
+          <w:color w:val="000000" w:themeColor="text1"/>
+          <w:sz w:val="24"/>
+          <w:szCs w:val="24"/>
+        </w:rPr>
+        <w:t xml:space="preserve"> qui</w:t>
+      </w:r>
+      <w:r>
+        <w:rPr>
+          <w:rFonts w:ascii="Arial" w:hAnsi="Arial" w:cs="Arial"/>
+          <w:color w:val="000000" w:themeColor="text1"/>
+          <w:sz w:val="24"/>
+          <w:szCs w:val="24"/>
+        </w:rPr>
+        <w:t xml:space="preserve"> est très difficile comme nous l’avions prévu</w:t>
+      </w:r>
+      <w:r>
+        <w:rPr>
+          <w:rFonts w:ascii="Arial" w:hAnsi="Arial" w:cs="Arial"/>
+          <w:color w:val="000000" w:themeColor="text1"/>
+          <w:sz w:val="24"/>
+          <w:szCs w:val="24"/>
+        </w:rPr>
+        <w:t xml:space="preserve"> surtout lorsqu’il y’a peu de personne dessus et que la motivation n’est plus la même qu’au début.</w:t>
+      </w:r>
+    </w:p>
+    <w:p>
+      <w:pPr>
+        <w:rPr>
+          <w:rFonts w:ascii="Arial" w:hAnsi="Arial" w:cs="Arial"/>
+          <w:color w:val="2F5496" w:themeColor="accent1" w:themeShade="BF"/>
+          <w:sz w:val="28"/>
+          <w:szCs w:val="28"/>
+        </w:rPr>
+      </w:pPr>
+      <w:r>
+        <w:rPr>
+          <w:rFonts w:ascii="Arial" w:hAnsi="Arial" w:cs="Arial"/>
+          <w:color w:val="2F5496" w:themeColor="accent1" w:themeShade="BF"/>
+          <w:sz w:val="28"/>
+          <w:szCs w:val="28"/>
+        </w:rPr>
+        <w:t>Conclusion :</w:t>
+      </w:r>
+    </w:p>
+    <w:p>
+      <w:pPr>
+        <w:rPr>
+          <w:rFonts w:ascii="Arial" w:hAnsi="Arial" w:cs="Arial"/>
+          <w:color w:val="000000" w:themeColor="text1"/>
+          <w:sz w:val="24"/>
+          <w:szCs w:val="24"/>
+        </w:rPr>
+      </w:pPr>
+      <w:r>
+        <w:rPr>
+          <w:rFonts w:ascii="Arial" w:hAnsi="Arial" w:cs="Arial"/>
+          <w:color w:val="000000" w:themeColor="text1"/>
+          <w:sz w:val="24"/>
+          <w:szCs w:val="24"/>
+        </w:rPr>
+        <w:t xml:space="preserve">Nous allons prendre une décision concernant la partie serveur/multijoueur du jeu pour le dernier sprint. Etant donné qu’il reste </w:t>
+      </w:r>
+      <w:r>
+        <w:rPr>
+          <w:rFonts w:ascii="Arial" w:hAnsi="Arial" w:cs="Arial"/>
+          <w:color w:val="000000" w:themeColor="text1"/>
+          <w:sz w:val="24"/>
+          <w:szCs w:val="24"/>
+        </w:rPr>
+        <w:t>plusieurs choses</w:t>
+      </w:r>
+      <w:r>
+        <w:rPr>
+          <w:rFonts w:ascii="Arial" w:hAnsi="Arial" w:cs="Arial"/>
+          <w:color w:val="000000" w:themeColor="text1"/>
+          <w:sz w:val="24"/>
+          <w:szCs w:val="24"/>
+        </w:rPr>
+        <w:t xml:space="preserve"> à faire pour compléter notre jeu, nous verrons si nous allons continuer cette partie</w:t>
+      </w:r>
+      <w:r>
+        <w:rPr>
+          <w:rFonts w:ascii="Arial" w:hAnsi="Arial" w:cs="Arial"/>
+          <w:color w:val="000000" w:themeColor="text1"/>
+          <w:sz w:val="24"/>
+          <w:szCs w:val="24"/>
+        </w:rPr>
+        <w:t xml:space="preserve"> ou non</w:t>
+      </w:r>
+      <w:r>
+        <w:rPr>
+          <w:rFonts w:ascii="Arial" w:hAnsi="Arial" w:cs="Arial"/>
+          <w:color w:val="000000" w:themeColor="text1"/>
+          <w:sz w:val="24"/>
+          <w:szCs w:val="24"/>
+        </w:rPr>
+        <w:t>.</w:t>
+      </w:r>
+      <w:r>
+        <w:rPr>
+          <w:rFonts w:ascii="Arial" w:hAnsi="Arial" w:cs="Arial"/>
+          <w:color w:val="000000" w:themeColor="text1"/>
+          <w:sz w:val="24"/>
+          <w:szCs w:val="24"/>
+        </w:rPr>
+        <w:t xml:space="preserve"> Nous devons impérativement finir le design de notre jeu, rajouter un mode difficile sur tous les jeux restants</w:t>
+      </w:r>
+      <w:r>
+        <w:rPr>
+          <w:rFonts w:ascii="Arial" w:hAnsi="Arial" w:cs="Arial"/>
+          <w:color w:val="000000" w:themeColor="text1"/>
+          <w:sz w:val="24"/>
+          <w:szCs w:val="24"/>
+        </w:rPr>
+        <w:t xml:space="preserve"> et ajouter des nouvelles fonctionnalités pour rendre les jeux les plus dynamiques possible.</w:t>
+      </w:r>
+    </w:p>
+    <w:p>
+      <w:pPr>
+        <w:rPr>
+          <w:rFonts w:ascii="Arial" w:hAnsi="Arial" w:cs="Arial"/>
+          <w:color w:val="000000" w:themeColor="text1"/>
+          <w:sz w:val="24"/>
+          <w:szCs w:val="24"/>
+        </w:rPr>
+      </w:pPr>
+    </w:p>
+    <w:p>
+      <w:pPr>
+        <w:rPr>
+          <w:rFonts w:ascii="Arial" w:hAnsi="Arial" w:cs="Arial"/>
+          <w:color w:val="000000" w:themeColor="text1"/>
+          <w:sz w:val="24"/>
+          <w:szCs w:val="24"/>
+        </w:rPr>
+      </w:pPr>
+    </w:p>
+    <w:p>
+      <w:pPr>
+        <w:rPr>
+          <w:rFonts w:ascii="Arial" w:hAnsi="Arial" w:cs="Arial"/>
+          <w:color w:val="000000" w:themeColor="text1"/>
+          <w:sz w:val="24"/>
+          <w:szCs w:val="24"/>
+        </w:rPr>
+      </w:pPr>
+    </w:p>
+    <w:p>
+      <w:pPr>
+        <w:rPr>
+          <w:rFonts w:ascii="Arial" w:hAnsi="Arial" w:cs="Arial"/>
+          <w:color w:val="000000" w:themeColor="text1"/>
+          <w:sz w:val="24"/>
+          <w:szCs w:val="24"/>
+        </w:rPr>
+      </w:pPr>
+    </w:p>
+    <w:p>
+      <w:pPr>
+        <w:rPr>
+          <w:rFonts w:ascii="Arial" w:hAnsi="Arial" w:cs="Arial"/>
+          <w:color w:val="000000" w:themeColor="text1"/>
+          <w:sz w:val="24"/>
+          <w:szCs w:val="24"/>
+        </w:rPr>
+      </w:pPr>
+    </w:p>
+    <w:p>
+      <w:pPr>
+        <w:rPr>
+          <w:rFonts w:ascii="Arial" w:hAnsi="Arial" w:cs="Arial"/>
+          <w:color w:val="000000" w:themeColor="text1"/>
+          <w:sz w:val="24"/>
+          <w:szCs w:val="24"/>
+        </w:rPr>
+      </w:pPr>
+    </w:p>
+    <w:p>
+      <w:pPr>
+        <w:rPr>
+          <w:rFonts w:ascii="Arial" w:hAnsi="Arial" w:cs="Arial"/>
+          <w:color w:val="000000" w:themeColor="text1"/>
+          <w:sz w:val="24"/>
+          <w:szCs w:val="24"/>
+        </w:rPr>
+      </w:pPr>
+    </w:p>
+    <w:p>
+      <w:pPr>
+        <w:pStyle w:val="Titre3"/>
+        <w:rPr>
+          <w:rFonts w:ascii="Arial" w:hAnsi="Arial" w:cs="Arial"/>
+          <w:color w:val="00B050"/>
+          <w:sz w:val="32"/>
+          <w:szCs w:val="32"/>
+          <w:u w:val="single"/>
+        </w:rPr>
+      </w:pPr>
+      <w:r>
+        <w:rPr>
+          <w:rFonts w:ascii="Arial" w:hAnsi="Arial" w:cs="Arial"/>
+          <w:color w:val="00B050"/>
+          <w:sz w:val="32"/>
+          <w:szCs w:val="32"/>
+          <w:u w:val="single"/>
+        </w:rPr>
+        <w:t xml:space="preserve">Sprint </w:t>
+      </w:r>
+      <w:r>
+        <w:rPr>
+          <w:rFonts w:ascii="Arial" w:hAnsi="Arial" w:cs="Arial"/>
+          <w:color w:val="00B050"/>
+          <w:sz w:val="32"/>
+          <w:szCs w:val="32"/>
+          <w:u w:val="single"/>
+        </w:rPr>
+        <w:t>Final</w:t>
+      </w:r>
+      <w:r>
+        <w:rPr>
+          <w:rFonts w:ascii="Arial" w:hAnsi="Arial" w:cs="Arial"/>
+          <w:color w:val="00B050"/>
+          <w:sz w:val="32"/>
+          <w:szCs w:val="32"/>
+          <w:u w:val="single"/>
+        </w:rPr>
+        <w:t> :</w:t>
+      </w:r>
+    </w:p>
+    <w:p>
+      <w:pPr>
+        <w:rPr>
+          <w:rFonts w:ascii="Arial" w:hAnsi="Arial" w:cs="Arial"/>
+          <w:color w:val="000000" w:themeColor="text1"/>
+          <w:sz w:val="24"/>
+          <w:szCs w:val="24"/>
+        </w:rPr>
+      </w:pPr>
+    </w:p>
+    <w:p>
+      <w:pPr>
+        <w:rPr>
+          <w:rFonts w:ascii="Arial" w:hAnsi="Arial" w:cs="Arial"/>
+          <w:color w:val="000000" w:themeColor="text1"/>
+          <w:sz w:val="24"/>
+          <w:szCs w:val="24"/>
+        </w:rPr>
+      </w:pPr>
       <w:bookmarkStart w:id="0" w:name="_GoBack"/>
-      <w:bookmarkEnd w:id="0"/>
-      <w:r>
-        <w:rPr>
-          <w:rFonts w:ascii="Arial" w:hAnsi="Arial" w:cs="Arial"/>
-          <w:color w:val="000000" w:themeColor="text1"/>
-          <w:sz w:val="24"/>
-          <w:szCs w:val="24"/>
-        </w:rPr>
-        <w:t xml:space="preserve"> le montre le burnchart nous n’avons pas réussi à réaliser cette </w:t>
-      </w:r>
-      <w:r>
-        <w:rPr>
-          <w:rFonts w:ascii="Arial" w:hAnsi="Arial" w:cs="Arial"/>
-          <w:color w:val="000000" w:themeColor="text1"/>
-          <w:sz w:val="24"/>
-          <w:szCs w:val="24"/>
-        </w:rPr>
-        <w:t xml:space="preserve"> tâche</w:t>
-      </w:r>
-      <w:r>
-        <w:rPr>
-          <w:rFonts w:ascii="Arial" w:hAnsi="Arial" w:cs="Arial"/>
-          <w:color w:val="000000" w:themeColor="text1"/>
-          <w:sz w:val="24"/>
-          <w:szCs w:val="24"/>
-        </w:rPr>
-        <w:t xml:space="preserve"> qui</w:t>
-      </w:r>
-      <w:r>
-        <w:rPr>
-          <w:rFonts w:ascii="Arial" w:hAnsi="Arial" w:cs="Arial"/>
-          <w:color w:val="000000" w:themeColor="text1"/>
-          <w:sz w:val="24"/>
-          <w:szCs w:val="24"/>
-        </w:rPr>
-        <w:t xml:space="preserve"> est très difficile comme nous l’avions prévu</w:t>
-      </w:r>
-      <w:r>
-        <w:rPr>
-          <w:rFonts w:ascii="Arial" w:hAnsi="Arial" w:cs="Arial"/>
-          <w:color w:val="000000" w:themeColor="text1"/>
-          <w:sz w:val="24"/>
-          <w:szCs w:val="24"/>
-        </w:rPr>
-        <w:t xml:space="preserve"> surtout lorsqu’il y’a peu de personne dessus et que la motivation n’est plus la même qu’au début.</w:t>
-      </w:r>
-    </w:p>
+      <w:r>
+        <w:rPr>
+          <w:rFonts w:ascii="Arial" w:hAnsi="Arial" w:cs="Arial"/>
+          <w:noProof/>
+          <w:color w:val="000000" w:themeColor="text1"/>
+          <w:sz w:val="24"/>
+          <w:szCs w:val="24"/>
+        </w:rPr>
+        <w:drawing>
+          <wp:inline distT="0" distB="0" distL="0" distR="0" wp14:anchorId="7DB4FDB8" wp14:editId="533F6F83">
+            <wp:extent cx="6245622" cy="2979586"/>
+            <wp:effectExtent l="0" t="0" r="3175" b="0"/>
+            <wp:docPr id="5" name="Image 5"/>
+            <wp:cNvGraphicFramePr>
+              <a:graphicFrameLocks xmlns:a="http://schemas.openxmlformats.org/drawingml/2006/main" noChangeAspect="1"/>
+            </wp:cNvGraphicFramePr>
+            <a:graphic xmlns:a="http://schemas.openxmlformats.org/drawingml/2006/main">
+              <a:graphicData uri="http://schemas.openxmlformats.org/drawingml/2006/picture">
+                <pic:pic xmlns:pic="http://schemas.openxmlformats.org/drawingml/2006/picture">
+                  <pic:nvPicPr>
+                    <pic:cNvPr id="5" name="zkA63K2.png"/>
+                    <pic:cNvPicPr/>
+                  </pic:nvPicPr>
+                  <pic:blipFill>
+                    <a:blip r:embed="rId9">
+                      <a:extLst>
+                        <a:ext uri="{28A0092B-C50C-407E-A947-70E740481C1C}">
+                          <a14:useLocalDpi xmlns:a14="http://schemas.microsoft.com/office/drawing/2010/main" val="0"/>
+                        </a:ext>
+                      </a:extLst>
+                    </a:blip>
+                    <a:stretch>
+                      <a:fillRect/>
+                    </a:stretch>
+                  </pic:blipFill>
+                  <pic:spPr>
+                    <a:xfrm>
+                      <a:off x="0" y="0"/>
+                      <a:ext cx="6247476" cy="2980471"/>
+                    </a:xfrm>
+                    <a:prstGeom prst="rect">
+                      <a:avLst/>
+                    </a:prstGeom>
+                  </pic:spPr>
+                </pic:pic>
+              </a:graphicData>
+            </a:graphic>
+          </wp:inline>
+        </w:drawing>
+      </w:r>
+    </w:p>
+    <w:bookmarkEnd w:id="0"/>
     <w:p>
       <w:pPr>
         <w:rPr>
@@ -2503,6 +3236,180 @@
           <w:sz w:val="28"/>
           <w:szCs w:val="28"/>
         </w:rPr>
+        <w:t>Description du sprint :</w:t>
+      </w:r>
+    </w:p>
+    <w:p>
+      <w:pPr>
+        <w:rPr>
+          <w:rFonts w:ascii="Arial" w:hAnsi="Arial" w:cs="Arial"/>
+          <w:color w:val="000000" w:themeColor="text1"/>
+          <w:sz w:val="24"/>
+          <w:szCs w:val="24"/>
+        </w:rPr>
+      </w:pPr>
+      <w:r>
+        <w:rPr>
+          <w:rFonts w:ascii="Arial" w:hAnsi="Arial" w:cs="Arial"/>
+          <w:color w:val="000000" w:themeColor="text1"/>
+          <w:sz w:val="24"/>
+          <w:szCs w:val="24"/>
+        </w:rPr>
+        <w:t xml:space="preserve">Dans ce dernier sprint, nous avons pu finaliser le design de tous les jeux qui était une priorité, nous avons également implémenté un nouveau jeu </w:t>
+      </w:r>
+      <w:proofErr w:type="spellStart"/>
+      <w:r>
+        <w:rPr>
+          <w:rFonts w:ascii="Arial" w:hAnsi="Arial" w:cs="Arial"/>
+          <w:color w:val="000000" w:themeColor="text1"/>
+          <w:sz w:val="24"/>
+          <w:szCs w:val="24"/>
+        </w:rPr>
+        <w:t>DeptGuesser</w:t>
+      </w:r>
+      <w:proofErr w:type="spellEnd"/>
+      <w:r>
+        <w:rPr>
+          <w:rFonts w:ascii="Arial" w:hAnsi="Arial" w:cs="Arial"/>
+          <w:color w:val="000000" w:themeColor="text1"/>
+          <w:sz w:val="24"/>
+          <w:szCs w:val="24"/>
+        </w:rPr>
+        <w:t xml:space="preserve">, une carte interactive de la France permettant de deviner où se trouve les départements du pays. Nous avons également implémenté une nouvelle fonctionnalité, un chronomètre dans tous les jeux afin de les rendre plus dynamique. Puis, un mode difficile a été rajouté dans le jeu </w:t>
+      </w:r>
+      <w:proofErr w:type="spellStart"/>
+      <w:r>
+        <w:rPr>
+          <w:rFonts w:ascii="Arial" w:hAnsi="Arial" w:cs="Arial"/>
+          <w:color w:val="000000" w:themeColor="text1"/>
+          <w:sz w:val="24"/>
+          <w:szCs w:val="24"/>
+        </w:rPr>
+        <w:t>capitalCity</w:t>
+      </w:r>
+      <w:proofErr w:type="spellEnd"/>
+      <w:r>
+        <w:rPr>
+          <w:rFonts w:ascii="Arial" w:hAnsi="Arial" w:cs="Arial"/>
+          <w:color w:val="000000" w:themeColor="text1"/>
+          <w:sz w:val="24"/>
+          <w:szCs w:val="24"/>
+        </w:rPr>
+        <w:t>.</w:t>
+      </w:r>
+    </w:p>
+    <w:p>
+      <w:pPr>
+        <w:rPr>
+          <w:rFonts w:ascii="Arial" w:hAnsi="Arial" w:cs="Arial"/>
+          <w:color w:val="2F5496" w:themeColor="accent1" w:themeShade="BF"/>
+          <w:sz w:val="28"/>
+          <w:szCs w:val="28"/>
+        </w:rPr>
+      </w:pPr>
+      <w:r>
+        <w:rPr>
+          <w:rFonts w:ascii="Arial" w:hAnsi="Arial" w:cs="Arial"/>
+          <w:color w:val="2F5496" w:themeColor="accent1" w:themeShade="BF"/>
+          <w:sz w:val="28"/>
+          <w:szCs w:val="28"/>
+        </w:rPr>
+        <w:t>Points positifs :</w:t>
+      </w:r>
+    </w:p>
+    <w:p>
+      <w:pPr>
+        <w:rPr>
+          <w:rFonts w:ascii="Arial" w:hAnsi="Arial" w:cs="Arial"/>
+          <w:color w:val="000000" w:themeColor="text1"/>
+          <w:sz w:val="24"/>
+          <w:szCs w:val="24"/>
+        </w:rPr>
+      </w:pPr>
+      <w:r>
+        <w:rPr>
+          <w:rFonts w:ascii="Arial" w:hAnsi="Arial" w:cs="Arial"/>
+          <w:color w:val="000000" w:themeColor="text1"/>
+          <w:sz w:val="24"/>
+          <w:szCs w:val="24"/>
+        </w:rPr>
+        <w:t xml:space="preserve">Nous sommes globalement satisfaits de notre produit final, les mini jeux ont su attirer l’attention de personnes extérieures (amis, famille…) qui ont prit du plaisir à les tester et qui ont pu nous apporter une aide précieuse grâce à leurs conseils. C’est donc un point très positif pour l’équipe. Nous sommes assez satisfaits du design du jeu qui répond à ce qu’on avait imaginé au début du projet. Enfin, tous les jeux qu’on avait prévu d’implémenter fonctionnent, puis nous avons continué à appliquer la méthode </w:t>
+      </w:r>
+      <w:proofErr w:type="spellStart"/>
+      <w:r>
+        <w:rPr>
+          <w:rFonts w:ascii="Arial" w:hAnsi="Arial" w:cs="Arial"/>
+          <w:color w:val="000000" w:themeColor="text1"/>
+          <w:sz w:val="24"/>
+          <w:szCs w:val="24"/>
+        </w:rPr>
+        <w:t>scrum</w:t>
+      </w:r>
+      <w:proofErr w:type="spellEnd"/>
+      <w:r>
+        <w:rPr>
+          <w:rFonts w:ascii="Arial" w:hAnsi="Arial" w:cs="Arial"/>
+          <w:color w:val="000000" w:themeColor="text1"/>
+          <w:sz w:val="24"/>
+          <w:szCs w:val="24"/>
+        </w:rPr>
+        <w:t xml:space="preserve"> jusqu’au bout.</w:t>
+      </w:r>
+    </w:p>
+    <w:p>
+      <w:pPr>
+        <w:rPr>
+          <w:rFonts w:ascii="Arial" w:hAnsi="Arial" w:cs="Arial"/>
+          <w:color w:val="2F5496" w:themeColor="accent1" w:themeShade="BF"/>
+          <w:sz w:val="28"/>
+          <w:szCs w:val="28"/>
+        </w:rPr>
+      </w:pPr>
+      <w:r>
+        <w:rPr>
+          <w:rFonts w:ascii="Arial" w:hAnsi="Arial" w:cs="Arial"/>
+          <w:color w:val="2F5496" w:themeColor="accent1" w:themeShade="BF"/>
+          <w:sz w:val="28"/>
+          <w:szCs w:val="28"/>
+        </w:rPr>
+        <w:t>Points négatifs :</w:t>
+      </w:r>
+    </w:p>
+    <w:p>
+      <w:pPr>
+        <w:rPr>
+          <w:rFonts w:ascii="Arial" w:hAnsi="Arial" w:cs="Arial"/>
+          <w:color w:val="000000" w:themeColor="text1"/>
+          <w:sz w:val="24"/>
+          <w:szCs w:val="24"/>
+        </w:rPr>
+      </w:pPr>
+      <w:r>
+        <w:rPr>
+          <w:rFonts w:ascii="Arial" w:hAnsi="Arial" w:cs="Arial"/>
+          <w:color w:val="000000" w:themeColor="text1"/>
+          <w:sz w:val="24"/>
+          <w:szCs w:val="24"/>
+        </w:rPr>
+        <w:t>Malheureusement nous n’avons pas pu mettre en place le multijoueur dans notre jeu qui aurait sans aucun doute pu compléter notre jeu. Nos jeux peuvent paraitre assez simple, même si nous avons essayé de les diversifier et d’implémenter une difficulté en plus. Enfin, Il manque les tests unitaires du dernier jeu implémenté.</w:t>
+      </w:r>
+    </w:p>
+    <w:p>
+      <w:pPr>
+        <w:rPr>
+          <w:rFonts w:ascii="Arial" w:hAnsi="Arial" w:cs="Arial"/>
+          <w:color w:val="2F5496" w:themeColor="accent1" w:themeShade="BF"/>
+          <w:sz w:val="28"/>
+          <w:szCs w:val="28"/>
+        </w:rPr>
+      </w:pPr>
+      <w:r>
+        <w:rPr>
+          <w:rFonts w:ascii="Arial" w:hAnsi="Arial" w:cs="Arial"/>
+          <w:color w:val="2F5496" w:themeColor="accent1" w:themeShade="BF"/>
+          <w:sz w:val="28"/>
+          <w:szCs w:val="28"/>
+        </w:rPr>
         <w:t>Conclusion :</w:t>
       </w:r>
     </w:p>
@@ -2522,61 +3429,27 @@
           <w:sz w:val="24"/>
           <w:szCs w:val="24"/>
         </w:rPr>
-        <w:t xml:space="preserve">Nous allons prendre une décision concernant la partie serveur/multijoueur du jeu pour le dernier sprint. Etant donné qu’il reste </w:t>
-      </w:r>
-      <w:r>
-        <w:rPr>
-          <w:rFonts w:ascii="Arial" w:hAnsi="Arial" w:cs="Arial"/>
-          <w:color w:val="000000" w:themeColor="text1"/>
-          <w:sz w:val="24"/>
-          <w:szCs w:val="24"/>
-        </w:rPr>
-        <w:t>plusieurs choses</w:t>
-      </w:r>
-      <w:r>
-        <w:rPr>
-          <w:rFonts w:ascii="Arial" w:hAnsi="Arial" w:cs="Arial"/>
-          <w:color w:val="000000" w:themeColor="text1"/>
-          <w:sz w:val="24"/>
-          <w:szCs w:val="24"/>
-        </w:rPr>
-        <w:t xml:space="preserve"> à faire pour compléter notre jeu, nous verrons si nous allons continuer cette partie</w:t>
-      </w:r>
-      <w:r>
-        <w:rPr>
-          <w:rFonts w:ascii="Arial" w:hAnsi="Arial" w:cs="Arial"/>
-          <w:color w:val="000000" w:themeColor="text1"/>
-          <w:sz w:val="24"/>
-          <w:szCs w:val="24"/>
-        </w:rPr>
-        <w:t xml:space="preserve"> ou non</w:t>
-      </w:r>
-      <w:r>
-        <w:rPr>
-          <w:rFonts w:ascii="Arial" w:hAnsi="Arial" w:cs="Arial"/>
-          <w:color w:val="000000" w:themeColor="text1"/>
-          <w:sz w:val="24"/>
-          <w:szCs w:val="24"/>
-        </w:rPr>
-        <w:t>.</w:t>
-      </w:r>
-      <w:r>
-        <w:rPr>
-          <w:rFonts w:ascii="Arial" w:hAnsi="Arial" w:cs="Arial"/>
-          <w:color w:val="000000" w:themeColor="text1"/>
-          <w:sz w:val="24"/>
-          <w:szCs w:val="24"/>
-        </w:rPr>
-        <w:t xml:space="preserve"> Nous devons impérativement finir le design de notre jeu, rajouter un mode difficile sur tous les jeux restants</w:t>
-      </w:r>
-      <w:r>
-        <w:rPr>
-          <w:rFonts w:ascii="Arial" w:hAnsi="Arial" w:cs="Arial"/>
-          <w:color w:val="000000" w:themeColor="text1"/>
-          <w:sz w:val="24"/>
-          <w:szCs w:val="24"/>
-        </w:rPr>
-        <w:t xml:space="preserve"> et ajouter des nouvelles fonctionnalités pour rendre les jeux les plus dynamiques possible.</w:t>
+        <w:t xml:space="preserve">Comme nous l’avons dit, nous sommes tout de même très satisfaits de notre produit final sans compter le fait que nous étions en sous effectif tout au long de ce projet, ce qui a énormément freiné l’amélioration du produit. Notre objectif est quand même quasiment rempli grâce aux bonnes décisions de l’équipe. Notre priorité était le design et l’implémentation des 5 mini-jeux que nous avons réussi à mettre en place. Nous avons su créer un bon noyau dans l’équipe, et nous sommes restés soudés. Nous nous sommes entraidés et nous avons su faire face à certaines difficultés tous ensemble. Enfin, la méthode </w:t>
+      </w:r>
+      <w:proofErr w:type="spellStart"/>
+      <w:r>
+        <w:rPr>
+          <w:rFonts w:ascii="Arial" w:hAnsi="Arial" w:cs="Arial"/>
+          <w:color w:val="000000" w:themeColor="text1"/>
+          <w:sz w:val="24"/>
+          <w:szCs w:val="24"/>
+        </w:rPr>
+        <w:t>scrum</w:t>
+      </w:r>
+      <w:proofErr w:type="spellEnd"/>
+      <w:r>
+        <w:rPr>
+          <w:rFonts w:ascii="Arial" w:hAnsi="Arial" w:cs="Arial"/>
+          <w:color w:val="000000" w:themeColor="text1"/>
+          <w:sz w:val="24"/>
+          <w:szCs w:val="24"/>
+        </w:rPr>
+        <w:t xml:space="preserve"> nous a apporté une bonne expérience de gestion de projet notamment dans la communication et la répartition des tâches.</w:t>
       </w:r>
     </w:p>
     <w:sectPr>
@@ -3337,7 +4210,7 @@
   <w:style w:type="paragraph" w:default="1" w:styleId="Normal">
     <w:name w:val="Normal"/>
     <w:qFormat/>
-    <w:rsid w:val="006A1165"/>
+    <w:rsid w:val="00A36316"/>
   </w:style>
   <w:style w:type="paragraph" w:styleId="Titre1">
     <w:name w:val="heading 1"/>

</xml_diff>